<commit_message>
Capitulo I terminado, Capitulo II Empezado
</commit_message>
<xml_diff>
--- a/Capítulo 1.docx
+++ b/Capítulo 1.docx
@@ -375,13 +375,6 @@
         </w:rPr>
         <w:t xml:space="preserve"> DE 2020</w:t>
       </w:r>
-      <w:r>
-        <w:rPr>
-          <w:rFonts w:ascii="Arial" w:hAnsi="Arial" w:cs="Arial"/>
-          <w:b/>
-        </w:rPr>
-        <w:t>AA</w:t>
-      </w:r>
       <w:bookmarkStart w:id="0" w:name="_GoBack"/>
       <w:bookmarkEnd w:id="0"/>
     </w:p>
@@ -741,6 +734,48 @@
           <w:lang w:val="es-VE"/>
         </w:rPr>
       </w:pPr>
+      <w:r>
+        <w:rPr>
+          <w:rFonts w:ascii="Arial" w:hAnsi="Arial" w:cs="Arial"/>
+          <w:sz w:val="24"/>
+          <w:lang w:val="es-VE"/>
+        </w:rPr>
+        <w:t xml:space="preserve">A partir del planteamiento anterior se requiere el desarrollo de una plataforma de atención al cliente en donde los usuarios </w:t>
+      </w:r>
+    </w:p>
+    <w:p>
+      <w:pPr>
+        <w:pStyle w:val="Prrafodelista"/>
+        <w:spacing w:line="360" w:lineRule="auto"/>
+        <w:ind w:left="708"/>
+        <w:jc w:val="both"/>
+        <w:rPr>
+          <w:rFonts w:ascii="Arial" w:hAnsi="Arial" w:cs="Arial"/>
+          <w:sz w:val="24"/>
+          <w:lang w:val="es-VE"/>
+        </w:rPr>
+      </w:pPr>
+    </w:p>
+    <w:p>
+      <w:pPr>
+        <w:pStyle w:val="Prrafodelista"/>
+        <w:spacing w:line="360" w:lineRule="auto"/>
+        <w:ind w:left="708"/>
+        <w:jc w:val="both"/>
+        <w:rPr>
+          <w:rFonts w:ascii="Arial" w:hAnsi="Arial" w:cs="Arial"/>
+          <w:sz w:val="24"/>
+          <w:lang w:val="es-VE"/>
+        </w:rPr>
+      </w:pPr>
+      <w:r>
+        <w:rPr>
+          <w:rFonts w:ascii="Arial" w:hAnsi="Arial" w:cs="Arial"/>
+          <w:sz w:val="24"/>
+          <w:lang w:val="es-VE"/>
+        </w:rPr>
+        <w:t xml:space="preserve"> </w:t>
+      </w:r>
     </w:p>
     <w:p>
       <w:pPr>
@@ -794,7 +829,16 @@
           <w:sz w:val="24"/>
           <w:lang w:val="es-VE"/>
         </w:rPr>
-        <w:t xml:space="preserve">El estudio se realizará siguiendo las normativas de investigación establecidas por la universidad, los estándares de calidad internacionales para el desarrollo de software, las normativas pertinentes para la realización de aplicaciones web y la metodología ágil para desarrollo de software “Programación Extrema” de Kent Beck. </w:t>
+        <w:t xml:space="preserve">El estudio se realizará siguiendo las normativas de investigación establecidas por la universidad, los estándares de calidad internacionales para el desarrollo de software, las normativas pertinentes para la realización de </w:t>
+      </w:r>
+      <w:r>
+        <w:rPr>
+          <w:rFonts w:ascii="Arial" w:hAnsi="Arial" w:cs="Arial"/>
+          <w:sz w:val="24"/>
+          <w:lang w:val="es-VE"/>
+        </w:rPr>
+        <w:lastRenderedPageBreak/>
+        <w:t xml:space="preserve">aplicaciones web y la metodología ágil para desarrollo de software “Programación Extrema” de Kent Beck. </w:t>
       </w:r>
     </w:p>
     <w:p>
@@ -839,7 +883,6 @@
           <w:sz w:val="28"/>
           <w:lang w:val="es-VE"/>
         </w:rPr>
-        <w:lastRenderedPageBreak/>
         <w:t>Objetivos de la investigación</w:t>
       </w:r>
     </w:p>
@@ -1177,7 +1220,7 @@
           <w:szCs w:val="24"/>
           <w:lang w:val="es-VE"/>
         </w:rPr>
-        <w:t xml:space="preserve">Ésta investigación se realizará porque existe la necesidad de mejorar el nivel de desempeño que tienen las empresas nacionales con respecto a la atención de las quejas o peticiones de sus usuarios, esto permitirá que estos se sientan cómodos con el servicio ya que las empresas estarán al tanto de cualquier falla o eventualidad sufrida y podrán aplicar las debidas estrategias </w:t>
+        <w:t xml:space="preserve">Ésta investigación se realizará porque existe la necesidad de mejorar el nivel de desempeño que tienen las empresas nacionales con respecto a la </w:t>
       </w:r>
       <w:r>
         <w:rPr>
@@ -1187,7 +1230,7 @@
           <w:lang w:val="es-VE"/>
         </w:rPr>
         <w:lastRenderedPageBreak/>
-        <w:t>y brindar la mejor asesoría a los usuarios para la resolución del problema planteado.</w:t>
+        <w:t>atención de las quejas o peticiones de sus usuarios, esto permitirá que estos se sientan cómodos con el servicio ya que las empresas estarán al tanto de cualquier falla o eventualidad sufrida y podrán aplicar las debidas estrategias y brindar la mejor asesoría a los usuarios para la resolución del problema planteado.</w:t>
       </w:r>
     </w:p>
     <w:p>
@@ -1370,17 +1413,8 @@
           <w:szCs w:val="24"/>
           <w:lang w:val="es-VE"/>
         </w:rPr>
-        <w:t xml:space="preserve">De la misma manera, la plataforma contará con la capacidad de recolección de información de todos los problemas solucionados; el análisis de estos datos permitirá a las empresas empezar investigaciones de vital importancia para evitar que estos fallos vuelvan a suceder y así poder brindar mejores </w:t>
-      </w:r>
-      <w:r>
-        <w:rPr>
-          <w:rFonts w:ascii="Arial" w:hAnsi="Arial" w:cs="Arial"/>
-          <w:sz w:val="24"/>
-          <w:szCs w:val="24"/>
-          <w:lang w:val="es-VE"/>
-        </w:rPr>
         <w:lastRenderedPageBreak/>
-        <w:t xml:space="preserve">servicios, además de que se tendrá en cuenta mecanismo de recolección de datos como las encuestas online para la mejora continua de la plataforma. </w:t>
+        <w:t xml:space="preserve">De la misma manera, la plataforma contará con la capacidad de recolección de información de todos los problemas solucionados; el análisis de estos datos permitirá a las empresas empezar investigaciones de vital importancia para evitar que estos fallos vuelvan a suceder y así poder brindar mejores servicios, además de que se tendrá en cuenta mecanismo de recolección de datos como las encuestas online para la mejora continua de la plataforma. </w:t>
       </w:r>
     </w:p>
     <w:p>

</xml_diff>

<commit_message>
Agg bases teoricas en el Cap II
</commit_message>
<xml_diff>
--- a/Capítulo 1.docx
+++ b/Capítulo 1.docx
@@ -1,6 +1,6 @@
 
 <file path=word/document.xml><?xml version="1.0" encoding="utf-8"?>
-<w:document xmlns:wpc="http://schemas.microsoft.com/office/word/2010/wordprocessingCanvas" xmlns:mc="http://schemas.openxmlformats.org/markup-compatibility/2006" xmlns:o="urn:schemas-microsoft-com:office:office" xmlns:r="http://schemas.openxmlformats.org/officeDocument/2006/relationships" xmlns:m="http://schemas.openxmlformats.org/officeDocument/2006/math" xmlns:v="urn:schemas-microsoft-com:vml" xmlns:wp14="http://schemas.microsoft.com/office/word/2010/wordprocessingDrawing" xmlns:wp="http://schemas.openxmlformats.org/drawingml/2006/wordprocessingDrawing" xmlns:w10="urn:schemas-microsoft-com:office:word" xmlns:w="http://schemas.openxmlformats.org/wordprocessingml/2006/main" xmlns:w14="http://schemas.microsoft.com/office/word/2010/wordml" xmlns:wpg="http://schemas.microsoft.com/office/word/2010/wordprocessingGroup" xmlns:wpi="http://schemas.microsoft.com/office/word/2010/wordprocessingInk" xmlns:wne="http://schemas.microsoft.com/office/word/2006/wordml" xmlns:wps="http://schemas.microsoft.com/office/word/2010/wordprocessingShape" mc:Ignorable="w14 wp14">
+<w:document xmlns:wpc="http://schemas.microsoft.com/office/word/2010/wordprocessingCanvas" xmlns:cx="http://schemas.microsoft.com/office/drawing/2014/chartex" xmlns:mc="http://schemas.openxmlformats.org/markup-compatibility/2006" xmlns:o="urn:schemas-microsoft-com:office:office" xmlns:r="http://schemas.openxmlformats.org/officeDocument/2006/relationships" xmlns:m="http://schemas.openxmlformats.org/officeDocument/2006/math" xmlns:v="urn:schemas-microsoft-com:vml" xmlns:wp14="http://schemas.microsoft.com/office/word/2010/wordprocessingDrawing" xmlns:wp="http://schemas.openxmlformats.org/drawingml/2006/wordprocessingDrawing" xmlns:w10="urn:schemas-microsoft-com:office:word" xmlns:w="http://schemas.openxmlformats.org/wordprocessingml/2006/main" xmlns:w14="http://schemas.microsoft.com/office/word/2010/wordml" xmlns:w15="http://schemas.microsoft.com/office/word/2012/wordml" xmlns:w16se="http://schemas.microsoft.com/office/word/2015/wordml/symex" xmlns:wpg="http://schemas.microsoft.com/office/word/2010/wordprocessingGroup" xmlns:wpi="http://schemas.microsoft.com/office/word/2010/wordprocessingInk" xmlns:wne="http://schemas.microsoft.com/office/word/2006/wordml" xmlns:wps="http://schemas.microsoft.com/office/word/2010/wordprocessingShape" mc:Ignorable="w14 w15 w16se wp14">
   <w:body>
     <w:p>
       <w:pPr>
@@ -115,7 +115,7 @@
                     </pic:cNvPicPr>
                   </pic:nvPicPr>
                   <pic:blipFill>
-                    <a:blip r:embed="rId6">
+                    <a:blip r:embed="rId5">
                       <a:grayscl/>
                       <a:extLst>
                         <a:ext uri="{28A0092B-C50C-407E-A947-70E740481C1C}">
@@ -602,8 +602,6 @@
         </w:rPr>
         <w:t xml:space="preserve">necesario, esto genera </w:t>
       </w:r>
-      <w:bookmarkStart w:id="0" w:name="_GoBack"/>
-      <w:bookmarkEnd w:id="0"/>
       <w:r>
         <w:rPr>
           <w:rFonts w:ascii="Arial" w:hAnsi="Arial" w:cs="Arial"/>
@@ -1912,8 +1910,18 @@
           <w:sz w:val="24"/>
           <w:szCs w:val="24"/>
         </w:rPr>
-        <w:t>Roger S. Pressman</w:t>
-      </w:r>
+        <w:t xml:space="preserve">Roger S. </w:t>
+      </w:r>
+      <w:proofErr w:type="spellStart"/>
+      <w:r>
+        <w:rPr>
+          <w:rFonts w:ascii="Arial" w:hAnsi="Arial" w:cs="Arial"/>
+          <w:sz w:val="24"/>
+          <w:szCs w:val="24"/>
+        </w:rPr>
+        <w:t>Pressman</w:t>
+      </w:r>
+      <w:proofErr w:type="spellEnd"/>
       <w:r>
         <w:rPr>
           <w:rFonts w:ascii="Arial" w:hAnsi="Arial" w:cs="Arial"/>
@@ -1928,7 +1936,25 @@
           <w:sz w:val="24"/>
           <w:szCs w:val="24"/>
         </w:rPr>
-        <w:t>(1982) y por</w:t>
+        <w:t>(1982)</w:t>
+      </w:r>
+      <w:r>
+        <w:rPr>
+          <w:rFonts w:ascii="Arial" w:hAnsi="Arial" w:cs="Arial"/>
+          <w:sz w:val="24"/>
+          <w:szCs w:val="24"/>
+        </w:rPr>
+        <w:t>,</w:t>
+      </w:r>
+      <w:bookmarkStart w:id="0" w:name="_GoBack"/>
+      <w:bookmarkEnd w:id="0"/>
+      <w:r>
+        <w:rPr>
+          <w:rFonts w:ascii="Arial" w:hAnsi="Arial" w:cs="Arial"/>
+          <w:sz w:val="24"/>
+          <w:szCs w:val="24"/>
+        </w:rPr>
+        <w:t xml:space="preserve"> y por</w:t>
       </w:r>
       <w:r>
         <w:rPr>
@@ -2014,8 +2040,8 @@
 </file>
 
 <file path=word/numbering.xml><?xml version="1.0" encoding="utf-8"?>
-<w:numbering xmlns:wpc="http://schemas.microsoft.com/office/word/2010/wordprocessingCanvas" xmlns:mc="http://schemas.openxmlformats.org/markup-compatibility/2006" xmlns:o="urn:schemas-microsoft-com:office:office" xmlns:r="http://schemas.openxmlformats.org/officeDocument/2006/relationships" xmlns:m="http://schemas.openxmlformats.org/officeDocument/2006/math" xmlns:v="urn:schemas-microsoft-com:vml" xmlns:wp14="http://schemas.microsoft.com/office/word/2010/wordprocessingDrawing" xmlns:wp="http://schemas.openxmlformats.org/drawingml/2006/wordprocessingDrawing" xmlns:w10="urn:schemas-microsoft-com:office:word" xmlns:w="http://schemas.openxmlformats.org/wordprocessingml/2006/main" xmlns:w14="http://schemas.microsoft.com/office/word/2010/wordml" xmlns:wpg="http://schemas.microsoft.com/office/word/2010/wordprocessingGroup" xmlns:wpi="http://schemas.microsoft.com/office/word/2010/wordprocessingInk" xmlns:wne="http://schemas.microsoft.com/office/word/2006/wordml" xmlns:wps="http://schemas.microsoft.com/office/word/2010/wordprocessingShape" mc:Ignorable="w14 wp14">
-  <w:abstractNum w:abstractNumId="0">
+<w:numbering xmlns:wpc="http://schemas.microsoft.com/office/word/2010/wordprocessingCanvas" xmlns:cx="http://schemas.microsoft.com/office/drawing/2014/chartex" xmlns:mc="http://schemas.openxmlformats.org/markup-compatibility/2006" xmlns:o="urn:schemas-microsoft-com:office:office" xmlns:r="http://schemas.openxmlformats.org/officeDocument/2006/relationships" xmlns:m="http://schemas.openxmlformats.org/officeDocument/2006/math" xmlns:v="urn:schemas-microsoft-com:vml" xmlns:wp14="http://schemas.microsoft.com/office/word/2010/wordprocessingDrawing" xmlns:wp="http://schemas.openxmlformats.org/drawingml/2006/wordprocessingDrawing" xmlns:w10="urn:schemas-microsoft-com:office:word" xmlns:w="http://schemas.openxmlformats.org/wordprocessingml/2006/main" xmlns:w14="http://schemas.microsoft.com/office/word/2010/wordml" xmlns:w15="http://schemas.microsoft.com/office/word/2012/wordml" xmlns:w16se="http://schemas.microsoft.com/office/word/2015/wordml/symex" xmlns:wpg="http://schemas.microsoft.com/office/word/2010/wordprocessingGroup" xmlns:wpi="http://schemas.microsoft.com/office/word/2010/wordprocessingInk" xmlns:wne="http://schemas.microsoft.com/office/word/2006/wordml" xmlns:wps="http://schemas.microsoft.com/office/word/2010/wordprocessingShape" mc:Ignorable="w14 w15 w16se wp14">
+  <w:abstractNum w:abstractNumId="0" w15:restartNumberingAfterBreak="0">
     <w:nsid w:val="4CA06D14"/>
     <w:multiLevelType w:val="hybridMultilevel"/>
     <w:tmpl w:val="8E2A4752"/>
@@ -2137,7 +2163,7 @@
 </file>
 
 <file path=word/styles.xml><?xml version="1.0" encoding="utf-8"?>
-<w:styles xmlns:mc="http://schemas.openxmlformats.org/markup-compatibility/2006" xmlns:r="http://schemas.openxmlformats.org/officeDocument/2006/relationships" xmlns:w="http://schemas.openxmlformats.org/wordprocessingml/2006/main" xmlns:w14="http://schemas.microsoft.com/office/word/2010/wordml" mc:Ignorable="w14">
+<w:styles xmlns:mc="http://schemas.openxmlformats.org/markup-compatibility/2006" xmlns:r="http://schemas.openxmlformats.org/officeDocument/2006/relationships" xmlns:w="http://schemas.openxmlformats.org/wordprocessingml/2006/main" xmlns:w14="http://schemas.microsoft.com/office/word/2010/wordml" xmlns:w15="http://schemas.microsoft.com/office/word/2012/wordml" xmlns:w16se="http://schemas.microsoft.com/office/word/2015/wordml/symex" mc:Ignorable="w14 w15 w16se">
   <w:docDefaults>
     <w:rPrDefault>
       <w:rPr>
@@ -2153,413 +2179,378 @@
       </w:pPr>
     </w:pPrDefault>
   </w:docDefaults>
-  <w:latentStyles w:defLockedState="0" w:defUIPriority="99" w:defSemiHidden="1" w:defUnhideWhenUsed="1" w:defQFormat="0" w:count="267">
-    <w:lsdException w:name="Normal" w:semiHidden="0" w:uiPriority="0" w:unhideWhenUsed="0" w:qFormat="1"/>
-    <w:lsdException w:name="heading 1" w:semiHidden="0" w:uiPriority="9" w:unhideWhenUsed="0" w:qFormat="1"/>
-    <w:lsdException w:name="heading 2" w:uiPriority="9" w:qFormat="1"/>
-    <w:lsdException w:name="heading 3" w:uiPriority="9" w:qFormat="1"/>
-    <w:lsdException w:name="heading 4" w:uiPriority="9" w:qFormat="1"/>
-    <w:lsdException w:name="heading 5" w:uiPriority="9" w:qFormat="1"/>
-    <w:lsdException w:name="heading 6" w:uiPriority="9" w:qFormat="1"/>
-    <w:lsdException w:name="heading 7" w:uiPriority="9" w:qFormat="1"/>
-    <w:lsdException w:name="heading 8" w:uiPriority="9" w:qFormat="1"/>
-    <w:lsdException w:name="heading 9" w:uiPriority="9" w:qFormat="1"/>
-    <w:lsdException w:name="toc 1" w:uiPriority="39"/>
-    <w:lsdException w:name="toc 2" w:uiPriority="39"/>
-    <w:lsdException w:name="toc 3" w:uiPriority="39"/>
-    <w:lsdException w:name="toc 4" w:uiPriority="39"/>
-    <w:lsdException w:name="toc 5" w:uiPriority="39"/>
-    <w:lsdException w:name="toc 6" w:uiPriority="39"/>
-    <w:lsdException w:name="toc 7" w:uiPriority="39"/>
-    <w:lsdException w:name="toc 8" w:uiPriority="39"/>
-    <w:lsdException w:name="toc 9" w:uiPriority="39"/>
-    <w:lsdException w:name="header" w:uiPriority="0"/>
-    <w:lsdException w:name="caption" w:uiPriority="35" w:qFormat="1"/>
-    <w:lsdException w:name="Title" w:semiHidden="0" w:uiPriority="10" w:unhideWhenUsed="0" w:qFormat="1"/>
-    <w:lsdException w:name="Default Paragraph Font" w:uiPriority="1"/>
-    <w:lsdException w:name="Subtitle" w:semiHidden="0" w:uiPriority="11" w:unhideWhenUsed="0" w:qFormat="1"/>
-    <w:lsdException w:name="Strong" w:semiHidden="0" w:uiPriority="22" w:unhideWhenUsed="0" w:qFormat="1"/>
-    <w:lsdException w:name="Emphasis" w:semiHidden="0" w:uiPriority="20" w:unhideWhenUsed="0" w:qFormat="1"/>
-    <w:lsdException w:name="Table Grid" w:semiHidden="0" w:uiPriority="39" w:unhideWhenUsed="0"/>
-    <w:lsdException w:name="Placeholder Text" w:unhideWhenUsed="0"/>
-    <w:lsdException w:name="No Spacing" w:semiHidden="0" w:uiPriority="1" w:unhideWhenUsed="0" w:qFormat="1"/>
-    <w:lsdException w:name="Light Shading" w:semiHidden="0" w:uiPriority="60" w:unhideWhenUsed="0"/>
-    <w:lsdException w:name="Light List" w:semiHidden="0" w:uiPriority="61" w:unhideWhenUsed="0"/>
-    <w:lsdException w:name="Light Grid" w:semiHidden="0" w:uiPriority="62" w:unhideWhenUsed="0"/>
-    <w:lsdException w:name="Medium Shading 1" w:semiHidden="0" w:uiPriority="63" w:unhideWhenUsed="0"/>
-    <w:lsdException w:name="Medium Shading 2" w:semiHidden="0" w:uiPriority="64" w:unhideWhenUsed="0"/>
-    <w:lsdException w:name="Medium List 1" w:semiHidden="0" w:uiPriority="65" w:unhideWhenUsed="0"/>
-    <w:lsdException w:name="Medium List 2" w:semiHidden="0" w:uiPriority="66" w:unhideWhenUsed="0"/>
-    <w:lsdException w:name="Medium Grid 1" w:semiHidden="0" w:uiPriority="67" w:unhideWhenUsed="0"/>
-    <w:lsdException w:name="Medium Grid 2" w:semiHidden="0" w:uiPriority="68" w:unhideWhenUsed="0"/>
-    <w:lsdException w:name="Medium Grid 3" w:semiHidden="0" w:uiPriority="69" w:unhideWhenUsed="0"/>
-    <w:lsdException w:name="Dark List" w:semiHidden="0" w:uiPriority="70" w:unhideWhenUsed="0"/>
-    <w:lsdException w:name="Colorful Shading" w:semiHidden="0" w:uiPriority="71" w:unhideWhenUsed="0"/>
-    <w:lsdException w:name="Colorful List" w:semiHidden="0" w:uiPriority="72" w:unhideWhenUsed="0"/>
-    <w:lsdException w:name="Colorful Grid" w:semiHidden="0" w:uiPriority="73" w:unhideWhenUsed="0"/>
-    <w:lsdException w:name="Light Shading Accent 1" w:semiHidden="0" w:uiPriority="60" w:unhideWhenUsed="0"/>
-    <w:lsdException w:name="Light List Accent 1" w:semiHidden="0" w:uiPriority="61" w:unhideWhenUsed="0"/>
-    <w:lsdException w:name="Light Grid Accent 1" w:semiHidden="0" w:uiPriority="62" w:unhideWhenUsed="0"/>
-    <w:lsdException w:name="Medium Shading 1 Accent 1" w:semiHidden="0" w:uiPriority="63" w:unhideWhenUsed="0"/>
-    <w:lsdException w:name="Medium Shading 2 Accent 1" w:semiHidden="0" w:uiPriority="64" w:unhideWhenUsed="0"/>
-    <w:lsdException w:name="Medium List 1 Accent 1" w:semiHidden="0" w:uiPriority="65" w:unhideWhenUsed="0"/>
-    <w:lsdException w:name="Revision" w:unhideWhenUsed="0"/>
-    <w:lsdException w:name="List Paragraph" w:semiHidden="0" w:uiPriority="34" w:unhideWhenUsed="0" w:qFormat="1"/>
-    <w:lsdException w:name="Quote" w:semiHidden="0" w:uiPriority="29" w:unhideWhenUsed="0" w:qFormat="1"/>
-    <w:lsdException w:name="Intense Quote" w:semiHidden="0" w:uiPriority="30" w:unhideWhenUsed="0" w:qFormat="1"/>
-    <w:lsdException w:name="Medium List 2 Accent 1" w:semiHidden="0" w:uiPriority="66" w:unhideWhenUsed="0"/>
-    <w:lsdException w:name="Medium Grid 1 Accent 1" w:semiHidden="0" w:uiPriority="67" w:unhideWhenUsed="0"/>
-    <w:lsdException w:name="Medium Grid 2 Accent 1" w:semiHidden="0" w:uiPriority="68" w:unhideWhenUsed="0"/>
-    <w:lsdException w:name="Medium Grid 3 Accent 1" w:semiHidden="0" w:uiPriority="69" w:unhideWhenUsed="0"/>
-    <w:lsdException w:name="Dark List Accent 1" w:semiHidden="0" w:uiPriority="70" w:unhideWhenUsed="0"/>
-    <w:lsdException w:name="Colorful Shading Accent 1" w:semiHidden="0" w:uiPriority="71" w:unhideWhenUsed="0"/>
-    <w:lsdException w:name="Colorful List Accent 1" w:semiHidden="0" w:uiPriority="72" w:unhideWhenUsed="0"/>
-    <w:lsdException w:name="Colorful Grid Accent 1" w:semiHidden="0" w:uiPriority="73" w:unhideWhenUsed="0"/>
-    <w:lsdException w:name="Light Shading Accent 2" w:semiHidden="0" w:uiPriority="60" w:unhideWhenUsed="0"/>
-    <w:lsdException w:name="Light List Accent 2" w:semiHidden="0" w:uiPriority="61" w:unhideWhenUsed="0"/>
-    <w:lsdException w:name="Light Grid Accent 2" w:semiHidden="0" w:uiPriority="62" w:unhideWhenUsed="0"/>
-    <w:lsdException w:name="Medium Shading 1 Accent 2" w:semiHidden="0" w:uiPriority="63" w:unhideWhenUsed="0"/>
-    <w:lsdException w:name="Medium Shading 2 Accent 2" w:semiHidden="0" w:uiPriority="64" w:unhideWhenUsed="0"/>
-    <w:lsdException w:name="Medium List 1 Accent 2" w:semiHidden="0" w:uiPriority="65" w:unhideWhenUsed="0"/>
-    <w:lsdException w:name="Medium List 2 Accent 2" w:semiHidden="0" w:uiPriority="66" w:unhideWhenUsed="0"/>
-    <w:lsdException w:name="Medium Grid 1 Accent 2" w:semiHidden="0" w:uiPriority="67" w:unhideWhenUsed="0"/>
-    <w:lsdException w:name="Medium Grid 2 Accent 2" w:semiHidden="0" w:uiPriority="68" w:unhideWhenUsed="0"/>
-    <w:lsdException w:name="Medium Grid 3 Accent 2" w:semiHidden="0" w:uiPriority="69" w:unhideWhenUsed="0"/>
-    <w:lsdException w:name="Dark List Accent 2" w:semiHidden="0" w:uiPriority="70" w:unhideWhenUsed="0"/>
-    <w:lsdException w:name="Colorful Shading Accent 2" w:semiHidden="0" w:uiPriority="71" w:unhideWhenUsed="0"/>
-    <w:lsdException w:name="Colorful List Accent 2" w:semiHidden="0" w:uiPriority="72" w:unhideWhenUsed="0"/>
-    <w:lsdException w:name="Colorful Grid Accent 2" w:semiHidden="0" w:uiPriority="73" w:unhideWhenUsed="0"/>
-    <w:lsdException w:name="Light Shading Accent 3" w:semiHidden="0" w:uiPriority="60" w:unhideWhenUsed="0"/>
-    <w:lsdException w:name="Light List Accent 3" w:semiHidden="0" w:uiPriority="61" w:unhideWhenUsed="0"/>
-    <w:lsdException w:name="Light Grid Accent 3" w:semiHidden="0" w:uiPriority="62" w:unhideWhenUsed="0"/>
-    <w:lsdException w:name="Medium Shading 1 Accent 3" w:semiHidden="0" w:uiPriority="63" w:unhideWhenUsed="0"/>
-    <w:lsdException w:name="Medium Shading 2 Accent 3" w:semiHidden="0" w:uiPriority="64" w:unhideWhenUsed="0"/>
-    <w:lsdException w:name="Medium List 1 Accent 3" w:semiHidden="0" w:uiPriority="65" w:unhideWhenUsed="0"/>
-    <w:lsdException w:name="Medium List 2 Accent 3" w:semiHidden="0" w:uiPriority="66" w:unhideWhenUsed="0"/>
-    <w:lsdException w:name="Medium Grid 1 Accent 3" w:semiHidden="0" w:uiPriority="67" w:unhideWhenUsed="0"/>
-    <w:lsdException w:name="Medium Grid 2 Accent 3" w:semiHidden="0" w:uiPriority="68" w:unhideWhenUsed="0"/>
-    <w:lsdException w:name="Medium Grid 3 Accent 3" w:semiHidden="0" w:uiPriority="69" w:unhideWhenUsed="0"/>
-    <w:lsdException w:name="Dark List Accent 3" w:semiHidden="0" w:uiPriority="70" w:unhideWhenUsed="0"/>
-    <w:lsdException w:name="Colorful Shading Accent 3" w:semiHidden="0" w:uiPriority="71" w:unhideWhenUsed="0"/>
-    <w:lsdException w:name="Colorful List Accent 3" w:semiHidden="0" w:uiPriority="72" w:unhideWhenUsed="0"/>
-    <w:lsdException w:name="Colorful Grid Accent 3" w:semiHidden="0" w:uiPriority="73" w:unhideWhenUsed="0"/>
-    <w:lsdException w:name="Light Shading Accent 4" w:semiHidden="0" w:uiPriority="60" w:unhideWhenUsed="0"/>
-    <w:lsdException w:name="Light List Accent 4" w:semiHidden="0" w:uiPriority="61" w:unhideWhenUsed="0"/>
-    <w:lsdException w:name="Light Grid Accent 4" w:semiHidden="0" w:uiPriority="62" w:unhideWhenUsed="0"/>
-    <w:lsdException w:name="Medium Shading 1 Accent 4" w:semiHidden="0" w:uiPriority="63" w:unhideWhenUsed="0"/>
-    <w:lsdException w:name="Medium Shading 2 Accent 4" w:semiHidden="0" w:uiPriority="64" w:unhideWhenUsed="0"/>
-    <w:lsdException w:name="Medium List 1 Accent 4" w:semiHidden="0" w:uiPriority="65" w:unhideWhenUsed="0"/>
-    <w:lsdException w:name="Medium List 2 Accent 4" w:semiHidden="0" w:uiPriority="66" w:unhideWhenUsed="0"/>
-    <w:lsdException w:name="Medium Grid 1 Accent 4" w:semiHidden="0" w:uiPriority="67" w:unhideWhenUsed="0"/>
-    <w:lsdException w:name="Medium Grid 2 Accent 4" w:semiHidden="0" w:uiPriority="68" w:unhideWhenUsed="0"/>
-    <w:lsdException w:name="Medium Grid 3 Accent 4" w:semiHidden="0" w:uiPriority="69" w:unhideWhenUsed="0"/>
-    <w:lsdException w:name="Dark List Accent 4" w:semiHidden="0" w:uiPriority="70" w:unhideWhenUsed="0"/>
-    <w:lsdException w:name="Colorful Shading Accent 4" w:semiHidden="0" w:uiPriority="71" w:unhideWhenUsed="0"/>
-    <w:lsdException w:name="Colorful List Accent 4" w:semiHidden="0" w:uiPriority="72" w:unhideWhenUsed="0"/>
-    <w:lsdException w:name="Colorful Grid Accent 4" w:semiHidden="0" w:uiPriority="73" w:unhideWhenUsed="0"/>
-    <w:lsdException w:name="Light Shading Accent 5" w:semiHidden="0" w:uiPriority="60" w:unhideWhenUsed="0"/>
-    <w:lsdException w:name="Light List Accent 5" w:semiHidden="0" w:uiPriority="61" w:unhideWhenUsed="0"/>
-    <w:lsdException w:name="Light Grid Accent 5" w:semiHidden="0" w:uiPriority="62" w:unhideWhenUsed="0"/>
-    <w:lsdException w:name="Medium Shading 1 Accent 5" w:semiHidden="0" w:uiPriority="63" w:unhideWhenUsed="0"/>
-    <w:lsdException w:name="Medium Shading 2 Accent 5" w:semiHidden="0" w:uiPriority="64" w:unhideWhenUsed="0"/>
-    <w:lsdException w:name="Medium List 1 Accent 5" w:semiHidden="0" w:uiPriority="65" w:unhideWhenUsed="0"/>
-    <w:lsdException w:name="Medium List 2 Accent 5" w:semiHidden="0" w:uiPriority="66" w:unhideWhenUsed="0"/>
-    <w:lsdException w:name="Medium Grid 1 Accent 5" w:semiHidden="0" w:uiPriority="67" w:unhideWhenUsed="0"/>
-    <w:lsdException w:name="Medium Grid 2 Accent 5" w:semiHidden="0" w:uiPriority="68" w:unhideWhenUsed="0"/>
-    <w:lsdException w:name="Medium Grid 3 Accent 5" w:semiHidden="0" w:uiPriority="69" w:unhideWhenUsed="0"/>
-    <w:lsdException w:name="Dark List Accent 5" w:semiHidden="0" w:uiPriority="70" w:unhideWhenUsed="0"/>
-    <w:lsdException w:name="Colorful Shading Accent 5" w:semiHidden="0" w:uiPriority="71" w:unhideWhenUsed="0"/>
-    <w:lsdException w:name="Colorful List Accent 5" w:semiHidden="0" w:uiPriority="72" w:unhideWhenUsed="0"/>
-    <w:lsdException w:name="Colorful Grid Accent 5" w:semiHidden="0" w:uiPriority="73" w:unhideWhenUsed="0"/>
-    <w:lsdException w:name="Light Shading Accent 6" w:semiHidden="0" w:uiPriority="60" w:unhideWhenUsed="0"/>
-    <w:lsdException w:name="Light List Accent 6" w:semiHidden="0" w:uiPriority="61" w:unhideWhenUsed="0"/>
-    <w:lsdException w:name="Light Grid Accent 6" w:semiHidden="0" w:uiPriority="62" w:unhideWhenUsed="0"/>
-    <w:lsdException w:name="Medium Shading 1 Accent 6" w:semiHidden="0" w:uiPriority="63" w:unhideWhenUsed="0"/>
-    <w:lsdException w:name="Medium Shading 2 Accent 6" w:semiHidden="0" w:uiPriority="64" w:unhideWhenUsed="0"/>
-    <w:lsdException w:name="Medium List 1 Accent 6" w:semiHidden="0" w:uiPriority="65" w:unhideWhenUsed="0"/>
-    <w:lsdException w:name="Medium List 2 Accent 6" w:semiHidden="0" w:uiPriority="66" w:unhideWhenUsed="0"/>
-    <w:lsdException w:name="Medium Grid 1 Accent 6" w:semiHidden="0" w:uiPriority="67" w:unhideWhenUsed="0"/>
-    <w:lsdException w:name="Medium Grid 2 Accent 6" w:semiHidden="0" w:uiPriority="68" w:unhideWhenUsed="0"/>
-    <w:lsdException w:name="Medium Grid 3 Accent 6" w:semiHidden="0" w:uiPriority="69" w:unhideWhenUsed="0"/>
-    <w:lsdException w:name="Dark List Accent 6" w:semiHidden="0" w:uiPriority="70" w:unhideWhenUsed="0"/>
-    <w:lsdException w:name="Colorful Shading Accent 6" w:semiHidden="0" w:uiPriority="71" w:unhideWhenUsed="0"/>
-    <w:lsdException w:name="Colorful List Accent 6" w:semiHidden="0" w:uiPriority="72" w:unhideWhenUsed="0"/>
-    <w:lsdException w:name="Colorful Grid Accent 6" w:semiHidden="0" w:uiPriority="73" w:unhideWhenUsed="0"/>
-    <w:lsdException w:name="Subtle Emphasis" w:semiHidden="0" w:uiPriority="19" w:unhideWhenUsed="0" w:qFormat="1"/>
-    <w:lsdException w:name="Intense Emphasis" w:semiHidden="0" w:uiPriority="21" w:unhideWhenUsed="0" w:qFormat="1"/>
-    <w:lsdException w:name="Subtle Reference" w:semiHidden="0" w:uiPriority="31" w:unhideWhenUsed="0" w:qFormat="1"/>
-    <w:lsdException w:name="Intense Reference" w:semiHidden="0" w:uiPriority="32" w:unhideWhenUsed="0" w:qFormat="1"/>
-    <w:lsdException w:name="Book Title" w:semiHidden="0" w:uiPriority="33" w:unhideWhenUsed="0" w:qFormat="1"/>
-    <w:lsdException w:name="Bibliography" w:uiPriority="37"/>
-    <w:lsdException w:name="TOC Heading" w:uiPriority="39" w:qFormat="1"/>
-  </w:latentStyles>
-  <w:style w:type="paragraph" w:default="1" w:styleId="Normal">
-    <w:name w:val="Normal"/>
-    <w:qFormat/>
-  </w:style>
-  <w:style w:type="character" w:default="1" w:styleId="Fuentedeprrafopredeter">
-    <w:name w:val="Default Paragraph Font"/>
-    <w:uiPriority w:val="1"/>
-    <w:semiHidden/>
-    <w:unhideWhenUsed/>
-  </w:style>
-  <w:style w:type="table" w:default="1" w:styleId="Tablanormal">
-    <w:name w:val="Normal Table"/>
-    <w:uiPriority w:val="99"/>
-    <w:semiHidden/>
-    <w:unhideWhenUsed/>
-    <w:tblPr>
-      <w:tblInd w:w="0" w:type="dxa"/>
-      <w:tblCellMar>
-        <w:top w:w="0" w:type="dxa"/>
-        <w:left w:w="108" w:type="dxa"/>
-        <w:bottom w:w="0" w:type="dxa"/>
-        <w:right w:w="108" w:type="dxa"/>
-      </w:tblCellMar>
-    </w:tblPr>
-  </w:style>
-  <w:style w:type="numbering" w:default="1" w:styleId="Sinlista">
-    <w:name w:val="No List"/>
-    <w:uiPriority w:val="99"/>
-    <w:semiHidden/>
-    <w:unhideWhenUsed/>
-  </w:style>
-  <w:style w:type="paragraph" w:styleId="Encabezado">
-    <w:name w:val="header"/>
-    <w:basedOn w:val="Normal"/>
-    <w:link w:val="EncabezadoCar"/>
-    <w:rsid w:val="00B31217"/>
-    <w:pPr>
-      <w:tabs>
-        <w:tab w:val="center" w:pos="4320"/>
-        <w:tab w:val="right" w:pos="8640"/>
-      </w:tabs>
-      <w:spacing w:after="0" w:line="240" w:lineRule="auto"/>
-    </w:pPr>
-    <w:rPr>
-      <w:rFonts w:ascii="Times New Roman" w:eastAsia="Times New Roman" w:hAnsi="Times New Roman" w:cs="Times New Roman"/>
-      <w:sz w:val="20"/>
-      <w:szCs w:val="20"/>
-      <w:lang w:val="es-ES" w:eastAsia="es-ES"/>
-    </w:rPr>
-  </w:style>
-  <w:style w:type="character" w:customStyle="1" w:styleId="EncabezadoCar">
-    <w:name w:val="Encabezado Car"/>
-    <w:basedOn w:val="Fuentedeprrafopredeter"/>
-    <w:link w:val="Encabezado"/>
-    <w:rsid w:val="00B31217"/>
-    <w:rPr>
-      <w:rFonts w:ascii="Times New Roman" w:eastAsia="Times New Roman" w:hAnsi="Times New Roman" w:cs="Times New Roman"/>
-      <w:sz w:val="20"/>
-      <w:szCs w:val="20"/>
-      <w:lang w:val="es-ES" w:eastAsia="es-ES"/>
-    </w:rPr>
-  </w:style>
-  <w:style w:type="paragraph" w:styleId="Prrafodelista">
-    <w:name w:val="List Paragraph"/>
-    <w:basedOn w:val="Normal"/>
-    <w:uiPriority w:val="34"/>
-    <w:qFormat/>
-    <w:rsid w:val="00E0522E"/>
-    <w:pPr>
-      <w:spacing w:after="200" w:line="276" w:lineRule="auto"/>
-      <w:ind w:left="720"/>
-      <w:contextualSpacing/>
-    </w:pPr>
-    <w:rPr>
-      <w:rFonts w:ascii="Calibri" w:eastAsia="Calibri" w:hAnsi="Calibri" w:cs="Times New Roman"/>
-      <w:lang w:val="en-US" w:eastAsia="en-US"/>
-    </w:rPr>
-  </w:style>
-  <w:style w:type="paragraph" w:styleId="Textodeglobo">
-    <w:name w:val="Balloon Text"/>
-    <w:basedOn w:val="Normal"/>
-    <w:link w:val="TextodegloboCar"/>
-    <w:uiPriority w:val="99"/>
-    <w:semiHidden/>
-    <w:unhideWhenUsed/>
-    <w:rsid w:val="00504662"/>
-    <w:pPr>
-      <w:spacing w:after="0" w:line="240" w:lineRule="auto"/>
-    </w:pPr>
-    <w:rPr>
-      <w:rFonts w:ascii="Tahoma" w:hAnsi="Tahoma" w:cs="Tahoma"/>
-      <w:sz w:val="16"/>
-      <w:szCs w:val="16"/>
-    </w:rPr>
-  </w:style>
-  <w:style w:type="character" w:customStyle="1" w:styleId="TextodegloboCar">
-    <w:name w:val="Texto de globo Car"/>
-    <w:basedOn w:val="Fuentedeprrafopredeter"/>
-    <w:link w:val="Textodeglobo"/>
-    <w:uiPriority w:val="99"/>
-    <w:semiHidden/>
-    <w:rsid w:val="00504662"/>
-    <w:rPr>
-      <w:rFonts w:ascii="Tahoma" w:hAnsi="Tahoma" w:cs="Tahoma"/>
-      <w:sz w:val="16"/>
-      <w:szCs w:val="16"/>
-    </w:rPr>
-  </w:style>
-</w:styles>
-</file>
-
-<file path=word/stylesWithEffects.xml><?xml version="1.0" encoding="utf-8"?>
-<w:styles xmlns:wpc="http://schemas.microsoft.com/office/word/2010/wordprocessingCanvas" xmlns:mc="http://schemas.openxmlformats.org/markup-compatibility/2006" xmlns:o="urn:schemas-microsoft-com:office:office" xmlns:r="http://schemas.openxmlformats.org/officeDocument/2006/relationships" xmlns:m="http://schemas.openxmlformats.org/officeDocument/2006/math" xmlns:v="urn:schemas-microsoft-com:vml" xmlns:wp14="http://schemas.microsoft.com/office/word/2010/wordprocessingDrawing" xmlns:wp="http://schemas.openxmlformats.org/drawingml/2006/wordprocessingDrawing" xmlns:w10="urn:schemas-microsoft-com:office:word" xmlns:w="http://schemas.openxmlformats.org/wordprocessingml/2006/main" xmlns:w14="http://schemas.microsoft.com/office/word/2010/wordml" xmlns:wpg="http://schemas.microsoft.com/office/word/2010/wordprocessingGroup" xmlns:wpi="http://schemas.microsoft.com/office/word/2010/wordprocessingInk" xmlns:wne="http://schemas.microsoft.com/office/word/2006/wordml" xmlns:wps="http://schemas.microsoft.com/office/word/2010/wordprocessingShape" mc:Ignorable="w14 wp14">
-  <w:docDefaults>
-    <w:rPrDefault>
-      <w:rPr>
-        <w:rFonts w:asciiTheme="minorHAnsi" w:eastAsiaTheme="minorEastAsia" w:hAnsiTheme="minorHAnsi" w:cstheme="minorBidi"/>
-        <w:sz w:val="22"/>
-        <w:szCs w:val="22"/>
-        <w:lang w:val="es-VE" w:eastAsia="es-VE" w:bidi="ar-SA"/>
-      </w:rPr>
-    </w:rPrDefault>
-    <w:pPrDefault>
-      <w:pPr>
-        <w:spacing w:after="160" w:line="259" w:lineRule="auto"/>
-      </w:pPr>
-    </w:pPrDefault>
-  </w:docDefaults>
-  <w:latentStyles w:defLockedState="0" w:defUIPriority="99" w:defSemiHidden="1" w:defUnhideWhenUsed="1" w:defQFormat="0" w:count="267">
-    <w:lsdException w:name="Normal" w:semiHidden="0" w:uiPriority="0" w:unhideWhenUsed="0" w:qFormat="1"/>
-    <w:lsdException w:name="heading 1" w:semiHidden="0" w:uiPriority="9" w:unhideWhenUsed="0" w:qFormat="1"/>
-    <w:lsdException w:name="heading 2" w:uiPriority="9" w:qFormat="1"/>
-    <w:lsdException w:name="heading 3" w:uiPriority="9" w:qFormat="1"/>
-    <w:lsdException w:name="heading 4" w:uiPriority="9" w:qFormat="1"/>
-    <w:lsdException w:name="heading 5" w:uiPriority="9" w:qFormat="1"/>
-    <w:lsdException w:name="heading 6" w:uiPriority="9" w:qFormat="1"/>
-    <w:lsdException w:name="heading 7" w:uiPriority="9" w:qFormat="1"/>
-    <w:lsdException w:name="heading 8" w:uiPriority="9" w:qFormat="1"/>
-    <w:lsdException w:name="heading 9" w:uiPriority="9" w:qFormat="1"/>
-    <w:lsdException w:name="toc 1" w:uiPriority="39"/>
-    <w:lsdException w:name="toc 2" w:uiPriority="39"/>
-    <w:lsdException w:name="toc 3" w:uiPriority="39"/>
-    <w:lsdException w:name="toc 4" w:uiPriority="39"/>
-    <w:lsdException w:name="toc 5" w:uiPriority="39"/>
-    <w:lsdException w:name="toc 6" w:uiPriority="39"/>
-    <w:lsdException w:name="toc 7" w:uiPriority="39"/>
-    <w:lsdException w:name="toc 8" w:uiPriority="39"/>
-    <w:lsdException w:name="toc 9" w:uiPriority="39"/>
-    <w:lsdException w:name="header" w:uiPriority="0"/>
-    <w:lsdException w:name="caption" w:uiPriority="35" w:qFormat="1"/>
-    <w:lsdException w:name="Title" w:semiHidden="0" w:uiPriority="10" w:unhideWhenUsed="0" w:qFormat="1"/>
-    <w:lsdException w:name="Default Paragraph Font" w:uiPriority="1"/>
-    <w:lsdException w:name="Subtitle" w:semiHidden="0" w:uiPriority="11" w:unhideWhenUsed="0" w:qFormat="1"/>
-    <w:lsdException w:name="Strong" w:semiHidden="0" w:uiPriority="22" w:unhideWhenUsed="0" w:qFormat="1"/>
-    <w:lsdException w:name="Emphasis" w:semiHidden="0" w:uiPriority="20" w:unhideWhenUsed="0" w:qFormat="1"/>
-    <w:lsdException w:name="Table Grid" w:semiHidden="0" w:uiPriority="39" w:unhideWhenUsed="0"/>
-    <w:lsdException w:name="Placeholder Text" w:unhideWhenUsed="0"/>
-    <w:lsdException w:name="No Spacing" w:semiHidden="0" w:uiPriority="1" w:unhideWhenUsed="0" w:qFormat="1"/>
-    <w:lsdException w:name="Light Shading" w:semiHidden="0" w:uiPriority="60" w:unhideWhenUsed="0"/>
-    <w:lsdException w:name="Light List" w:semiHidden="0" w:uiPriority="61" w:unhideWhenUsed="0"/>
-    <w:lsdException w:name="Light Grid" w:semiHidden="0" w:uiPriority="62" w:unhideWhenUsed="0"/>
-    <w:lsdException w:name="Medium Shading 1" w:semiHidden="0" w:uiPriority="63" w:unhideWhenUsed="0"/>
-    <w:lsdException w:name="Medium Shading 2" w:semiHidden="0" w:uiPriority="64" w:unhideWhenUsed="0"/>
-    <w:lsdException w:name="Medium List 1" w:semiHidden="0" w:uiPriority="65" w:unhideWhenUsed="0"/>
-    <w:lsdException w:name="Medium List 2" w:semiHidden="0" w:uiPriority="66" w:unhideWhenUsed="0"/>
-    <w:lsdException w:name="Medium Grid 1" w:semiHidden="0" w:uiPriority="67" w:unhideWhenUsed="0"/>
-    <w:lsdException w:name="Medium Grid 2" w:semiHidden="0" w:uiPriority="68" w:unhideWhenUsed="0"/>
-    <w:lsdException w:name="Medium Grid 3" w:semiHidden="0" w:uiPriority="69" w:unhideWhenUsed="0"/>
-    <w:lsdException w:name="Dark List" w:semiHidden="0" w:uiPriority="70" w:unhideWhenUsed="0"/>
-    <w:lsdException w:name="Colorful Shading" w:semiHidden="0" w:uiPriority="71" w:unhideWhenUsed="0"/>
-    <w:lsdException w:name="Colorful List" w:semiHidden="0" w:uiPriority="72" w:unhideWhenUsed="0"/>
-    <w:lsdException w:name="Colorful Grid" w:semiHidden="0" w:uiPriority="73" w:unhideWhenUsed="0"/>
-    <w:lsdException w:name="Light Shading Accent 1" w:semiHidden="0" w:uiPriority="60" w:unhideWhenUsed="0"/>
-    <w:lsdException w:name="Light List Accent 1" w:semiHidden="0" w:uiPriority="61" w:unhideWhenUsed="0"/>
-    <w:lsdException w:name="Light Grid Accent 1" w:semiHidden="0" w:uiPriority="62" w:unhideWhenUsed="0"/>
-    <w:lsdException w:name="Medium Shading 1 Accent 1" w:semiHidden="0" w:uiPriority="63" w:unhideWhenUsed="0"/>
-    <w:lsdException w:name="Medium Shading 2 Accent 1" w:semiHidden="0" w:uiPriority="64" w:unhideWhenUsed="0"/>
-    <w:lsdException w:name="Medium List 1 Accent 1" w:semiHidden="0" w:uiPriority="65" w:unhideWhenUsed="0"/>
-    <w:lsdException w:name="Revision" w:unhideWhenUsed="0"/>
-    <w:lsdException w:name="List Paragraph" w:semiHidden="0" w:uiPriority="34" w:unhideWhenUsed="0" w:qFormat="1"/>
-    <w:lsdException w:name="Quote" w:semiHidden="0" w:uiPriority="29" w:unhideWhenUsed="0" w:qFormat="1"/>
-    <w:lsdException w:name="Intense Quote" w:semiHidden="0" w:uiPriority="30" w:unhideWhenUsed="0" w:qFormat="1"/>
-    <w:lsdException w:name="Medium List 2 Accent 1" w:semiHidden="0" w:uiPriority="66" w:unhideWhenUsed="0"/>
-    <w:lsdException w:name="Medium Grid 1 Accent 1" w:semiHidden="0" w:uiPriority="67" w:unhideWhenUsed="0"/>
-    <w:lsdException w:name="Medium Grid 2 Accent 1" w:semiHidden="0" w:uiPriority="68" w:unhideWhenUsed="0"/>
-    <w:lsdException w:name="Medium Grid 3 Accent 1" w:semiHidden="0" w:uiPriority="69" w:unhideWhenUsed="0"/>
-    <w:lsdException w:name="Dark List Accent 1" w:semiHidden="0" w:uiPriority="70" w:unhideWhenUsed="0"/>
-    <w:lsdException w:name="Colorful Shading Accent 1" w:semiHidden="0" w:uiPriority="71" w:unhideWhenUsed="0"/>
-    <w:lsdException w:name="Colorful List Accent 1" w:semiHidden="0" w:uiPriority="72" w:unhideWhenUsed="0"/>
-    <w:lsdException w:name="Colorful Grid Accent 1" w:semiHidden="0" w:uiPriority="73" w:unhideWhenUsed="0"/>
-    <w:lsdException w:name="Light Shading Accent 2" w:semiHidden="0" w:uiPriority="60" w:unhideWhenUsed="0"/>
-    <w:lsdException w:name="Light List Accent 2" w:semiHidden="0" w:uiPriority="61" w:unhideWhenUsed="0"/>
-    <w:lsdException w:name="Light Grid Accent 2" w:semiHidden="0" w:uiPriority="62" w:unhideWhenUsed="0"/>
-    <w:lsdException w:name="Medium Shading 1 Accent 2" w:semiHidden="0" w:uiPriority="63" w:unhideWhenUsed="0"/>
-    <w:lsdException w:name="Medium Shading 2 Accent 2" w:semiHidden="0" w:uiPriority="64" w:unhideWhenUsed="0"/>
-    <w:lsdException w:name="Medium List 1 Accent 2" w:semiHidden="0" w:uiPriority="65" w:unhideWhenUsed="0"/>
-    <w:lsdException w:name="Medium List 2 Accent 2" w:semiHidden="0" w:uiPriority="66" w:unhideWhenUsed="0"/>
-    <w:lsdException w:name="Medium Grid 1 Accent 2" w:semiHidden="0" w:uiPriority="67" w:unhideWhenUsed="0"/>
-    <w:lsdException w:name="Medium Grid 2 Accent 2" w:semiHidden="0" w:uiPriority="68" w:unhideWhenUsed="0"/>
-    <w:lsdException w:name="Medium Grid 3 Accent 2" w:semiHidden="0" w:uiPriority="69" w:unhideWhenUsed="0"/>
-    <w:lsdException w:name="Dark List Accent 2" w:semiHidden="0" w:uiPriority="70" w:unhideWhenUsed="0"/>
-    <w:lsdException w:name="Colorful Shading Accent 2" w:semiHidden="0" w:uiPriority="71" w:unhideWhenUsed="0"/>
-    <w:lsdException w:name="Colorful List Accent 2" w:semiHidden="0" w:uiPriority="72" w:unhideWhenUsed="0"/>
-    <w:lsdException w:name="Colorful Grid Accent 2" w:semiHidden="0" w:uiPriority="73" w:unhideWhenUsed="0"/>
-    <w:lsdException w:name="Light Shading Accent 3" w:semiHidden="0" w:uiPriority="60" w:unhideWhenUsed="0"/>
-    <w:lsdException w:name="Light List Accent 3" w:semiHidden="0" w:uiPriority="61" w:unhideWhenUsed="0"/>
-    <w:lsdException w:name="Light Grid Accent 3" w:semiHidden="0" w:uiPriority="62" w:unhideWhenUsed="0"/>
-    <w:lsdException w:name="Medium Shading 1 Accent 3" w:semiHidden="0" w:uiPriority="63" w:unhideWhenUsed="0"/>
-    <w:lsdException w:name="Medium Shading 2 Accent 3" w:semiHidden="0" w:uiPriority="64" w:unhideWhenUsed="0"/>
-    <w:lsdException w:name="Medium List 1 Accent 3" w:semiHidden="0" w:uiPriority="65" w:unhideWhenUsed="0"/>
-    <w:lsdException w:name="Medium List 2 Accent 3" w:semiHidden="0" w:uiPriority="66" w:unhideWhenUsed="0"/>
-    <w:lsdException w:name="Medium Grid 1 Accent 3" w:semiHidden="0" w:uiPriority="67" w:unhideWhenUsed="0"/>
-    <w:lsdException w:name="Medium Grid 2 Accent 3" w:semiHidden="0" w:uiPriority="68" w:unhideWhenUsed="0"/>
-    <w:lsdException w:name="Medium Grid 3 Accent 3" w:semiHidden="0" w:uiPriority="69" w:unhideWhenUsed="0"/>
-    <w:lsdException w:name="Dark List Accent 3" w:semiHidden="0" w:uiPriority="70" w:unhideWhenUsed="0"/>
-    <w:lsdException w:name="Colorful Shading Accent 3" w:semiHidden="0" w:uiPriority="71" w:unhideWhenUsed="0"/>
-    <w:lsdException w:name="Colorful List Accent 3" w:semiHidden="0" w:uiPriority="72" w:unhideWhenUsed="0"/>
-    <w:lsdException w:name="Colorful Grid Accent 3" w:semiHidden="0" w:uiPriority="73" w:unhideWhenUsed="0"/>
-    <w:lsdException w:name="Light Shading Accent 4" w:semiHidden="0" w:uiPriority="60" w:unhideWhenUsed="0"/>
-    <w:lsdException w:name="Light List Accent 4" w:semiHidden="0" w:uiPriority="61" w:unhideWhenUsed="0"/>
-    <w:lsdException w:name="Light Grid Accent 4" w:semiHidden="0" w:uiPriority="62" w:unhideWhenUsed="0"/>
-    <w:lsdException w:name="Medium Shading 1 Accent 4" w:semiHidden="0" w:uiPriority="63" w:unhideWhenUsed="0"/>
-    <w:lsdException w:name="Medium Shading 2 Accent 4" w:semiHidden="0" w:uiPriority="64" w:unhideWhenUsed="0"/>
-    <w:lsdException w:name="Medium List 1 Accent 4" w:semiHidden="0" w:uiPriority="65" w:unhideWhenUsed="0"/>
-    <w:lsdException w:name="Medium List 2 Accent 4" w:semiHidden="0" w:uiPriority="66" w:unhideWhenUsed="0"/>
-    <w:lsdException w:name="Medium Grid 1 Accent 4" w:semiHidden="0" w:uiPriority="67" w:unhideWhenUsed="0"/>
-    <w:lsdException w:name="Medium Grid 2 Accent 4" w:semiHidden="0" w:uiPriority="68" w:unhideWhenUsed="0"/>
-    <w:lsdException w:name="Medium Grid 3 Accent 4" w:semiHidden="0" w:uiPriority="69" w:unhideWhenUsed="0"/>
-    <w:lsdException w:name="Dark List Accent 4" w:semiHidden="0" w:uiPriority="70" w:unhideWhenUsed="0"/>
-    <w:lsdException w:name="Colorful Shading Accent 4" w:semiHidden="0" w:uiPriority="71" w:unhideWhenUsed="0"/>
-    <w:lsdException w:name="Colorful List Accent 4" w:semiHidden="0" w:uiPriority="72" w:unhideWhenUsed="0"/>
-    <w:lsdException w:name="Colorful Grid Accent 4" w:semiHidden="0" w:uiPriority="73" w:unhideWhenUsed="0"/>
-    <w:lsdException w:name="Light Shading Accent 5" w:semiHidden="0" w:uiPriority="60" w:unhideWhenUsed="0"/>
-    <w:lsdException w:name="Light List Accent 5" w:semiHidden="0" w:uiPriority="61" w:unhideWhenUsed="0"/>
-    <w:lsdException w:name="Light Grid Accent 5" w:semiHidden="0" w:uiPriority="62" w:unhideWhenUsed="0"/>
-    <w:lsdException w:name="Medium Shading 1 Accent 5" w:semiHidden="0" w:uiPriority="63" w:unhideWhenUsed="0"/>
-    <w:lsdException w:name="Medium Shading 2 Accent 5" w:semiHidden="0" w:uiPriority="64" w:unhideWhenUsed="0"/>
-    <w:lsdException w:name="Medium List 1 Accent 5" w:semiHidden="0" w:uiPriority="65" w:unhideWhenUsed="0"/>
-    <w:lsdException w:name="Medium List 2 Accent 5" w:semiHidden="0" w:uiPriority="66" w:unhideWhenUsed="0"/>
-    <w:lsdException w:name="Medium Grid 1 Accent 5" w:semiHidden="0" w:uiPriority="67" w:unhideWhenUsed="0"/>
-    <w:lsdException w:name="Medium Grid 2 Accent 5" w:semiHidden="0" w:uiPriority="68" w:unhideWhenUsed="0"/>
-    <w:lsdException w:name="Medium Grid 3 Accent 5" w:semiHidden="0" w:uiPriority="69" w:unhideWhenUsed="0"/>
-    <w:lsdException w:name="Dark List Accent 5" w:semiHidden="0" w:uiPriority="70" w:unhideWhenUsed="0"/>
-    <w:lsdException w:name="Colorful Shading Accent 5" w:semiHidden="0" w:uiPriority="71" w:unhideWhenUsed="0"/>
-    <w:lsdException w:name="Colorful List Accent 5" w:semiHidden="0" w:uiPriority="72" w:unhideWhenUsed="0"/>
-    <w:lsdException w:name="Colorful Grid Accent 5" w:semiHidden="0" w:uiPriority="73" w:unhideWhenUsed="0"/>
-    <w:lsdException w:name="Light Shading Accent 6" w:semiHidden="0" w:uiPriority="60" w:unhideWhenUsed="0"/>
-    <w:lsdException w:name="Light List Accent 6" w:semiHidden="0" w:uiPriority="61" w:unhideWhenUsed="0"/>
-    <w:lsdException w:name="Light Grid Accent 6" w:semiHidden="0" w:uiPriority="62" w:unhideWhenUsed="0"/>
-    <w:lsdException w:name="Medium Shading 1 Accent 6" w:semiHidden="0" w:uiPriority="63" w:unhideWhenUsed="0"/>
-    <w:lsdException w:name="Medium Shading 2 Accent 6" w:semiHidden="0" w:uiPriority="64" w:unhideWhenUsed="0"/>
-    <w:lsdException w:name="Medium List 1 Accent 6" w:semiHidden="0" w:uiPriority="65" w:unhideWhenUsed="0"/>
-    <w:lsdException w:name="Medium List 2 Accent 6" w:semiHidden="0" w:uiPriority="66" w:unhideWhenUsed="0"/>
-    <w:lsdException w:name="Medium Grid 1 Accent 6" w:semiHidden="0" w:uiPriority="67" w:unhideWhenUsed="0"/>
-    <w:lsdException w:name="Medium Grid 2 Accent 6" w:semiHidden="0" w:uiPriority="68" w:unhideWhenUsed="0"/>
-    <w:lsdException w:name="Medium Grid 3 Accent 6" w:semiHidden="0" w:uiPriority="69" w:unhideWhenUsed="0"/>
-    <w:lsdException w:name="Dark List Accent 6" w:semiHidden="0" w:uiPriority="70" w:unhideWhenUsed="0"/>
-    <w:lsdException w:name="Colorful Shading Accent 6" w:semiHidden="0" w:uiPriority="71" w:unhideWhenUsed="0"/>
-    <w:lsdException w:name="Colorful List Accent 6" w:semiHidden="0" w:uiPriority="72" w:unhideWhenUsed="0"/>
-    <w:lsdException w:name="Colorful Grid Accent 6" w:semiHidden="0" w:uiPriority="73" w:unhideWhenUsed="0"/>
-    <w:lsdException w:name="Subtle Emphasis" w:semiHidden="0" w:uiPriority="19" w:unhideWhenUsed="0" w:qFormat="1"/>
-    <w:lsdException w:name="Intense Emphasis" w:semiHidden="0" w:uiPriority="21" w:unhideWhenUsed="0" w:qFormat="1"/>
-    <w:lsdException w:name="Subtle Reference" w:semiHidden="0" w:uiPriority="31" w:unhideWhenUsed="0" w:qFormat="1"/>
-    <w:lsdException w:name="Intense Reference" w:semiHidden="0" w:uiPriority="32" w:unhideWhenUsed="0" w:qFormat="1"/>
-    <w:lsdException w:name="Book Title" w:semiHidden="0" w:uiPriority="33" w:unhideWhenUsed="0" w:qFormat="1"/>
-    <w:lsdException w:name="Bibliography" w:uiPriority="37"/>
-    <w:lsdException w:name="TOC Heading" w:uiPriority="39" w:qFormat="1"/>
+  <w:latentStyles w:defLockedState="0" w:defUIPriority="99" w:defSemiHidden="0" w:defUnhideWhenUsed="0" w:defQFormat="0" w:count="371">
+    <w:lsdException w:name="Normal" w:uiPriority="0" w:qFormat="1"/>
+    <w:lsdException w:name="heading 1" w:uiPriority="9" w:qFormat="1"/>
+    <w:lsdException w:name="heading 2" w:semiHidden="1" w:uiPriority="9" w:unhideWhenUsed="1" w:qFormat="1"/>
+    <w:lsdException w:name="heading 3" w:semiHidden="1" w:uiPriority="9" w:unhideWhenUsed="1" w:qFormat="1"/>
+    <w:lsdException w:name="heading 4" w:semiHidden="1" w:uiPriority="9" w:unhideWhenUsed="1" w:qFormat="1"/>
+    <w:lsdException w:name="heading 5" w:semiHidden="1" w:uiPriority="9" w:unhideWhenUsed="1" w:qFormat="1"/>
+    <w:lsdException w:name="heading 6" w:semiHidden="1" w:uiPriority="9" w:unhideWhenUsed="1" w:qFormat="1"/>
+    <w:lsdException w:name="heading 7" w:semiHidden="1" w:uiPriority="9" w:unhideWhenUsed="1" w:qFormat="1"/>
+    <w:lsdException w:name="heading 8" w:semiHidden="1" w:uiPriority="9" w:unhideWhenUsed="1" w:qFormat="1"/>
+    <w:lsdException w:name="heading 9" w:semiHidden="1" w:uiPriority="9" w:unhideWhenUsed="1" w:qFormat="1"/>
+    <w:lsdException w:name="index 1" w:semiHidden="1" w:unhideWhenUsed="1"/>
+    <w:lsdException w:name="index 2" w:semiHidden="1" w:unhideWhenUsed="1"/>
+    <w:lsdException w:name="index 3" w:semiHidden="1" w:unhideWhenUsed="1"/>
+    <w:lsdException w:name="index 4" w:semiHidden="1" w:unhideWhenUsed="1"/>
+    <w:lsdException w:name="index 5" w:semiHidden="1" w:unhideWhenUsed="1"/>
+    <w:lsdException w:name="index 6" w:semiHidden="1" w:unhideWhenUsed="1"/>
+    <w:lsdException w:name="index 7" w:semiHidden="1" w:unhideWhenUsed="1"/>
+    <w:lsdException w:name="index 8" w:semiHidden="1" w:unhideWhenUsed="1"/>
+    <w:lsdException w:name="index 9" w:semiHidden="1" w:unhideWhenUsed="1"/>
+    <w:lsdException w:name="toc 1" w:semiHidden="1" w:uiPriority="39" w:unhideWhenUsed="1"/>
+    <w:lsdException w:name="toc 2" w:semiHidden="1" w:uiPriority="39" w:unhideWhenUsed="1"/>
+    <w:lsdException w:name="toc 3" w:semiHidden="1" w:uiPriority="39" w:unhideWhenUsed="1"/>
+    <w:lsdException w:name="toc 4" w:semiHidden="1" w:uiPriority="39" w:unhideWhenUsed="1"/>
+    <w:lsdException w:name="toc 5" w:semiHidden="1" w:uiPriority="39" w:unhideWhenUsed="1"/>
+    <w:lsdException w:name="toc 6" w:semiHidden="1" w:uiPriority="39" w:unhideWhenUsed="1"/>
+    <w:lsdException w:name="toc 7" w:semiHidden="1" w:uiPriority="39" w:unhideWhenUsed="1"/>
+    <w:lsdException w:name="toc 8" w:semiHidden="1" w:uiPriority="39" w:unhideWhenUsed="1"/>
+    <w:lsdException w:name="toc 9" w:semiHidden="1" w:uiPriority="39" w:unhideWhenUsed="1"/>
+    <w:lsdException w:name="Normal Indent" w:semiHidden="1" w:unhideWhenUsed="1"/>
+    <w:lsdException w:name="footnote text" w:semiHidden="1" w:unhideWhenUsed="1"/>
+    <w:lsdException w:name="annotation text" w:semiHidden="1" w:unhideWhenUsed="1"/>
+    <w:lsdException w:name="header" w:semiHidden="1" w:uiPriority="0" w:unhideWhenUsed="1"/>
+    <w:lsdException w:name="footer" w:semiHidden="1" w:unhideWhenUsed="1"/>
+    <w:lsdException w:name="index heading" w:semiHidden="1" w:unhideWhenUsed="1"/>
+    <w:lsdException w:name="caption" w:semiHidden="1" w:uiPriority="35" w:unhideWhenUsed="1" w:qFormat="1"/>
+    <w:lsdException w:name="table of figures" w:semiHidden="1" w:unhideWhenUsed="1"/>
+    <w:lsdException w:name="envelope address" w:semiHidden="1" w:unhideWhenUsed="1"/>
+    <w:lsdException w:name="envelope return" w:semiHidden="1" w:unhideWhenUsed="1"/>
+    <w:lsdException w:name="footnote reference" w:semiHidden="1" w:unhideWhenUsed="1"/>
+    <w:lsdException w:name="annotation reference" w:semiHidden="1" w:unhideWhenUsed="1"/>
+    <w:lsdException w:name="line number" w:semiHidden="1" w:unhideWhenUsed="1"/>
+    <w:lsdException w:name="page number" w:semiHidden="1" w:unhideWhenUsed="1"/>
+    <w:lsdException w:name="endnote reference" w:semiHidden="1" w:unhideWhenUsed="1"/>
+    <w:lsdException w:name="endnote text" w:semiHidden="1" w:unhideWhenUsed="1"/>
+    <w:lsdException w:name="table of authorities" w:semiHidden="1" w:unhideWhenUsed="1"/>
+    <w:lsdException w:name="macro" w:semiHidden="1" w:unhideWhenUsed="1"/>
+    <w:lsdException w:name="toa heading" w:semiHidden="1" w:unhideWhenUsed="1"/>
+    <w:lsdException w:name="List" w:semiHidden="1" w:unhideWhenUsed="1"/>
+    <w:lsdException w:name="List Bullet" w:semiHidden="1" w:unhideWhenUsed="1"/>
+    <w:lsdException w:name="List Number" w:semiHidden="1" w:unhideWhenUsed="1"/>
+    <w:lsdException w:name="List 2" w:semiHidden="1" w:unhideWhenUsed="1"/>
+    <w:lsdException w:name="List 3" w:semiHidden="1" w:unhideWhenUsed="1"/>
+    <w:lsdException w:name="List 4" w:semiHidden="1" w:unhideWhenUsed="1"/>
+    <w:lsdException w:name="List 5" w:semiHidden="1" w:unhideWhenUsed="1"/>
+    <w:lsdException w:name="List Bullet 2" w:semiHidden="1" w:unhideWhenUsed="1"/>
+    <w:lsdException w:name="List Bullet 3" w:semiHidden="1" w:unhideWhenUsed="1"/>
+    <w:lsdException w:name="List Bullet 4" w:semiHidden="1" w:unhideWhenUsed="1"/>
+    <w:lsdException w:name="List Bullet 5" w:semiHidden="1" w:unhideWhenUsed="1"/>
+    <w:lsdException w:name="List Number 2" w:semiHidden="1" w:unhideWhenUsed="1"/>
+    <w:lsdException w:name="List Number 3" w:semiHidden="1" w:unhideWhenUsed="1"/>
+    <w:lsdException w:name="List Number 4" w:semiHidden="1" w:unhideWhenUsed="1"/>
+    <w:lsdException w:name="List Number 5" w:semiHidden="1" w:unhideWhenUsed="1"/>
+    <w:lsdException w:name="Title" w:uiPriority="10" w:qFormat="1"/>
+    <w:lsdException w:name="Closing" w:semiHidden="1" w:unhideWhenUsed="1"/>
+    <w:lsdException w:name="Signature" w:semiHidden="1" w:unhideWhenUsed="1"/>
+    <w:lsdException w:name="Default Paragraph Font" w:semiHidden="1" w:uiPriority="1" w:unhideWhenUsed="1"/>
+    <w:lsdException w:name="Body Text" w:semiHidden="1" w:unhideWhenUsed="1"/>
+    <w:lsdException w:name="Body Text Indent" w:semiHidden="1" w:unhideWhenUsed="1"/>
+    <w:lsdException w:name="List Continue" w:semiHidden="1" w:unhideWhenUsed="1"/>
+    <w:lsdException w:name="List Continue 2" w:semiHidden="1" w:unhideWhenUsed="1"/>
+    <w:lsdException w:name="List Continue 3" w:semiHidden="1" w:unhideWhenUsed="1"/>
+    <w:lsdException w:name="List Continue 4" w:semiHidden="1" w:unhideWhenUsed="1"/>
+    <w:lsdException w:name="List Continue 5" w:semiHidden="1" w:unhideWhenUsed="1"/>
+    <w:lsdException w:name="Message Header" w:semiHidden="1" w:unhideWhenUsed="1"/>
+    <w:lsdException w:name="Subtitle" w:uiPriority="11" w:qFormat="1"/>
+    <w:lsdException w:name="Salutation" w:semiHidden="1" w:unhideWhenUsed="1"/>
+    <w:lsdException w:name="Date" w:semiHidden="1" w:unhideWhenUsed="1"/>
+    <w:lsdException w:name="Body Text First Indent" w:semiHidden="1" w:unhideWhenUsed="1"/>
+    <w:lsdException w:name="Body Text First Indent 2" w:semiHidden="1" w:unhideWhenUsed="1"/>
+    <w:lsdException w:name="Note Heading" w:semiHidden="1" w:unhideWhenUsed="1"/>
+    <w:lsdException w:name="Body Text 2" w:semiHidden="1" w:unhideWhenUsed="1"/>
+    <w:lsdException w:name="Body Text 3" w:semiHidden="1" w:unhideWhenUsed="1"/>
+    <w:lsdException w:name="Body Text Indent 2" w:semiHidden="1" w:unhideWhenUsed="1"/>
+    <w:lsdException w:name="Body Text Indent 3" w:semiHidden="1" w:unhideWhenUsed="1"/>
+    <w:lsdException w:name="Block Text" w:semiHidden="1" w:unhideWhenUsed="1"/>
+    <w:lsdException w:name="Hyperlink" w:semiHidden="1" w:unhideWhenUsed="1"/>
+    <w:lsdException w:name="FollowedHyperlink" w:semiHidden="1" w:unhideWhenUsed="1"/>
+    <w:lsdException w:name="Strong" w:uiPriority="22" w:qFormat="1"/>
+    <w:lsdException w:name="Emphasis" w:uiPriority="20" w:qFormat="1"/>
+    <w:lsdException w:name="Document Map" w:semiHidden="1" w:unhideWhenUsed="1"/>
+    <w:lsdException w:name="Plain Text" w:semiHidden="1" w:unhideWhenUsed="1"/>
+    <w:lsdException w:name="E-mail Signature" w:semiHidden="1" w:unhideWhenUsed="1"/>
+    <w:lsdException w:name="HTML Top of Form" w:semiHidden="1" w:unhideWhenUsed="1"/>
+    <w:lsdException w:name="HTML Bottom of Form" w:semiHidden="1" w:unhideWhenUsed="1"/>
+    <w:lsdException w:name="Normal (Web)" w:semiHidden="1" w:unhideWhenUsed="1"/>
+    <w:lsdException w:name="HTML Acronym" w:semiHidden="1" w:unhideWhenUsed="1"/>
+    <w:lsdException w:name="HTML Address" w:semiHidden="1" w:unhideWhenUsed="1"/>
+    <w:lsdException w:name="HTML Cite" w:semiHidden="1" w:unhideWhenUsed="1"/>
+    <w:lsdException w:name="HTML Code" w:semiHidden="1" w:unhideWhenUsed="1"/>
+    <w:lsdException w:name="HTML Definition" w:semiHidden="1" w:unhideWhenUsed="1"/>
+    <w:lsdException w:name="HTML Keyboard" w:semiHidden="1" w:unhideWhenUsed="1"/>
+    <w:lsdException w:name="HTML Preformatted" w:semiHidden="1" w:unhideWhenUsed="1"/>
+    <w:lsdException w:name="HTML Sample" w:semiHidden="1" w:unhideWhenUsed="1"/>
+    <w:lsdException w:name="HTML Typewriter" w:semiHidden="1" w:unhideWhenUsed="1"/>
+    <w:lsdException w:name="HTML Variable" w:semiHidden="1" w:unhideWhenUsed="1"/>
+    <w:lsdException w:name="Normal Table" w:semiHidden="1" w:unhideWhenUsed="1"/>
+    <w:lsdException w:name="annotation subject" w:semiHidden="1" w:unhideWhenUsed="1"/>
+    <w:lsdException w:name="No List" w:semiHidden="1" w:unhideWhenUsed="1"/>
+    <w:lsdException w:name="Outline List 1" w:semiHidden="1" w:unhideWhenUsed="1"/>
+    <w:lsdException w:name="Outline List 2" w:semiHidden="1" w:unhideWhenUsed="1"/>
+    <w:lsdException w:name="Outline List 3" w:semiHidden="1" w:unhideWhenUsed="1"/>
+    <w:lsdException w:name="Table Simple 1" w:semiHidden="1" w:unhideWhenUsed="1"/>
+    <w:lsdException w:name="Table Simple 2" w:semiHidden="1" w:unhideWhenUsed="1"/>
+    <w:lsdException w:name="Table Simple 3" w:semiHidden="1" w:unhideWhenUsed="1"/>
+    <w:lsdException w:name="Table Classic 1" w:semiHidden="1" w:unhideWhenUsed="1"/>
+    <w:lsdException w:name="Table Classic 2" w:semiHidden="1" w:unhideWhenUsed="1"/>
+    <w:lsdException w:name="Table Classic 3" w:semiHidden="1" w:unhideWhenUsed="1"/>
+    <w:lsdException w:name="Table Classic 4" w:semiHidden="1" w:unhideWhenUsed="1"/>
+    <w:lsdException w:name="Table Colorful 1" w:semiHidden="1" w:unhideWhenUsed="1"/>
+    <w:lsdException w:name="Table Colorful 2" w:semiHidden="1" w:unhideWhenUsed="1"/>
+    <w:lsdException w:name="Table Colorful 3" w:semiHidden="1" w:unhideWhenUsed="1"/>
+    <w:lsdException w:name="Table Columns 1" w:semiHidden="1" w:unhideWhenUsed="1"/>
+    <w:lsdException w:name="Table Columns 2" w:semiHidden="1" w:unhideWhenUsed="1"/>
+    <w:lsdException w:name="Table Columns 3" w:semiHidden="1" w:unhideWhenUsed="1"/>
+    <w:lsdException w:name="Table Columns 4" w:semiHidden="1" w:unhideWhenUsed="1"/>
+    <w:lsdException w:name="Table Columns 5" w:semiHidden="1" w:unhideWhenUsed="1"/>
+    <w:lsdException w:name="Table Grid 1" w:semiHidden="1" w:unhideWhenUsed="1"/>
+    <w:lsdException w:name="Table Grid 2" w:semiHidden="1" w:unhideWhenUsed="1"/>
+    <w:lsdException w:name="Table Grid 3" w:semiHidden="1" w:unhideWhenUsed="1"/>
+    <w:lsdException w:name="Table Grid 4" w:semiHidden="1" w:unhideWhenUsed="1"/>
+    <w:lsdException w:name="Table Grid 5" w:semiHidden="1" w:unhideWhenUsed="1"/>
+    <w:lsdException w:name="Table Grid 6" w:semiHidden="1" w:unhideWhenUsed="1"/>
+    <w:lsdException w:name="Table Grid 7" w:semiHidden="1" w:unhideWhenUsed="1"/>
+    <w:lsdException w:name="Table Grid 8" w:semiHidden="1" w:unhideWhenUsed="1"/>
+    <w:lsdException w:name="Table List 1" w:semiHidden="1" w:unhideWhenUsed="1"/>
+    <w:lsdException w:name="Table List 2" w:semiHidden="1" w:unhideWhenUsed="1"/>
+    <w:lsdException w:name="Table List 3" w:semiHidden="1" w:unhideWhenUsed="1"/>
+    <w:lsdException w:name="Table List 4" w:semiHidden="1" w:unhideWhenUsed="1"/>
+    <w:lsdException w:name="Table List 5" w:semiHidden="1" w:unhideWhenUsed="1"/>
+    <w:lsdException w:name="Table List 6" w:semiHidden="1" w:unhideWhenUsed="1"/>
+    <w:lsdException w:name="Table List 7" w:semiHidden="1" w:unhideWhenUsed="1"/>
+    <w:lsdException w:name="Table List 8" w:semiHidden="1" w:unhideWhenUsed="1"/>
+    <w:lsdException w:name="Table 3D effects 1" w:semiHidden="1" w:unhideWhenUsed="1"/>
+    <w:lsdException w:name="Table 3D effects 2" w:semiHidden="1" w:unhideWhenUsed="1"/>
+    <w:lsdException w:name="Table 3D effects 3" w:semiHidden="1" w:unhideWhenUsed="1"/>
+    <w:lsdException w:name="Table Contemporary" w:semiHidden="1" w:unhideWhenUsed="1"/>
+    <w:lsdException w:name="Table Elegant" w:semiHidden="1" w:unhideWhenUsed="1"/>
+    <w:lsdException w:name="Table Professional" w:semiHidden="1" w:unhideWhenUsed="1"/>
+    <w:lsdException w:name="Table Subtle 1" w:semiHidden="1" w:unhideWhenUsed="1"/>
+    <w:lsdException w:name="Table Subtle 2" w:semiHidden="1" w:unhideWhenUsed="1"/>
+    <w:lsdException w:name="Table Web 1" w:semiHidden="1" w:unhideWhenUsed="1"/>
+    <w:lsdException w:name="Table Web 2" w:semiHidden="1" w:unhideWhenUsed="1"/>
+    <w:lsdException w:name="Table Web 3" w:semiHidden="1" w:unhideWhenUsed="1"/>
+    <w:lsdException w:name="Balloon Text" w:semiHidden="1" w:unhideWhenUsed="1"/>
+    <w:lsdException w:name="Table Grid" w:uiPriority="39"/>
+    <w:lsdException w:name="Table Theme" w:semiHidden="1" w:unhideWhenUsed="1"/>
+    <w:lsdException w:name="Placeholder Text" w:semiHidden="1"/>
+    <w:lsdException w:name="No Spacing" w:uiPriority="1" w:qFormat="1"/>
+    <w:lsdException w:name="Light Shading" w:uiPriority="60"/>
+    <w:lsdException w:name="Light List" w:uiPriority="61"/>
+    <w:lsdException w:name="Light Grid" w:uiPriority="62"/>
+    <w:lsdException w:name="Medium Shading 1" w:uiPriority="63"/>
+    <w:lsdException w:name="Medium Shading 2" w:uiPriority="64"/>
+    <w:lsdException w:name="Medium List 1" w:uiPriority="65"/>
+    <w:lsdException w:name="Medium List 2" w:uiPriority="66"/>
+    <w:lsdException w:name="Medium Grid 1" w:uiPriority="67"/>
+    <w:lsdException w:name="Medium Grid 2" w:uiPriority="68"/>
+    <w:lsdException w:name="Medium Grid 3" w:uiPriority="69"/>
+    <w:lsdException w:name="Dark List" w:uiPriority="70"/>
+    <w:lsdException w:name="Colorful Shading" w:uiPriority="71"/>
+    <w:lsdException w:name="Colorful List" w:uiPriority="72"/>
+    <w:lsdException w:name="Colorful Grid" w:uiPriority="73"/>
+    <w:lsdException w:name="Light Shading Accent 1" w:uiPriority="60"/>
+    <w:lsdException w:name="Light List Accent 1" w:uiPriority="61"/>
+    <w:lsdException w:name="Light Grid Accent 1" w:uiPriority="62"/>
+    <w:lsdException w:name="Medium Shading 1 Accent 1" w:uiPriority="63"/>
+    <w:lsdException w:name="Medium Shading 2 Accent 1" w:uiPriority="64"/>
+    <w:lsdException w:name="Medium List 1 Accent 1" w:uiPriority="65"/>
+    <w:lsdException w:name="Revision" w:semiHidden="1"/>
+    <w:lsdException w:name="List Paragraph" w:uiPriority="34" w:qFormat="1"/>
+    <w:lsdException w:name="Quote" w:uiPriority="29" w:qFormat="1"/>
+    <w:lsdException w:name="Intense Quote" w:uiPriority="30" w:qFormat="1"/>
+    <w:lsdException w:name="Medium List 2 Accent 1" w:uiPriority="66"/>
+    <w:lsdException w:name="Medium Grid 1 Accent 1" w:uiPriority="67"/>
+    <w:lsdException w:name="Medium Grid 2 Accent 1" w:uiPriority="68"/>
+    <w:lsdException w:name="Medium Grid 3 Accent 1" w:uiPriority="69"/>
+    <w:lsdException w:name="Dark List Accent 1" w:uiPriority="70"/>
+    <w:lsdException w:name="Colorful Shading Accent 1" w:uiPriority="71"/>
+    <w:lsdException w:name="Colorful List Accent 1" w:uiPriority="72"/>
+    <w:lsdException w:name="Colorful Grid Accent 1" w:uiPriority="73"/>
+    <w:lsdException w:name="Light Shading Accent 2" w:uiPriority="60"/>
+    <w:lsdException w:name="Light List Accent 2" w:uiPriority="61"/>
+    <w:lsdException w:name="Light Grid Accent 2" w:uiPriority="62"/>
+    <w:lsdException w:name="Medium Shading 1 Accent 2" w:uiPriority="63"/>
+    <w:lsdException w:name="Medium Shading 2 Accent 2" w:uiPriority="64"/>
+    <w:lsdException w:name="Medium List 1 Accent 2" w:uiPriority="65"/>
+    <w:lsdException w:name="Medium List 2 Accent 2" w:uiPriority="66"/>
+    <w:lsdException w:name="Medium Grid 1 Accent 2" w:uiPriority="67"/>
+    <w:lsdException w:name="Medium Grid 2 Accent 2" w:uiPriority="68"/>
+    <w:lsdException w:name="Medium Grid 3 Accent 2" w:uiPriority="69"/>
+    <w:lsdException w:name="Dark List Accent 2" w:uiPriority="70"/>
+    <w:lsdException w:name="Colorful Shading Accent 2" w:uiPriority="71"/>
+    <w:lsdException w:name="Colorful List Accent 2" w:uiPriority="72"/>
+    <w:lsdException w:name="Colorful Grid Accent 2" w:uiPriority="73"/>
+    <w:lsdException w:name="Light Shading Accent 3" w:uiPriority="60"/>
+    <w:lsdException w:name="Light List Accent 3" w:uiPriority="61"/>
+    <w:lsdException w:name="Light Grid Accent 3" w:uiPriority="62"/>
+    <w:lsdException w:name="Medium Shading 1 Accent 3" w:uiPriority="63"/>
+    <w:lsdException w:name="Medium Shading 2 Accent 3" w:uiPriority="64"/>
+    <w:lsdException w:name="Medium List 1 Accent 3" w:uiPriority="65"/>
+    <w:lsdException w:name="Medium List 2 Accent 3" w:uiPriority="66"/>
+    <w:lsdException w:name="Medium Grid 1 Accent 3" w:uiPriority="67"/>
+    <w:lsdException w:name="Medium Grid 2 Accent 3" w:uiPriority="68"/>
+    <w:lsdException w:name="Medium Grid 3 Accent 3" w:uiPriority="69"/>
+    <w:lsdException w:name="Dark List Accent 3" w:uiPriority="70"/>
+    <w:lsdException w:name="Colorful Shading Accent 3" w:uiPriority="71"/>
+    <w:lsdException w:name="Colorful List Accent 3" w:uiPriority="72"/>
+    <w:lsdException w:name="Colorful Grid Accent 3" w:uiPriority="73"/>
+    <w:lsdException w:name="Light Shading Accent 4" w:uiPriority="60"/>
+    <w:lsdException w:name="Light List Accent 4" w:uiPriority="61"/>
+    <w:lsdException w:name="Light Grid Accent 4" w:uiPriority="62"/>
+    <w:lsdException w:name="Medium Shading 1 Accent 4" w:uiPriority="63"/>
+    <w:lsdException w:name="Medium Shading 2 Accent 4" w:uiPriority="64"/>
+    <w:lsdException w:name="Medium List 1 Accent 4" w:uiPriority="65"/>
+    <w:lsdException w:name="Medium List 2 Accent 4" w:uiPriority="66"/>
+    <w:lsdException w:name="Medium Grid 1 Accent 4" w:uiPriority="67"/>
+    <w:lsdException w:name="Medium Grid 2 Accent 4" w:uiPriority="68"/>
+    <w:lsdException w:name="Medium Grid 3 Accent 4" w:uiPriority="69"/>
+    <w:lsdException w:name="Dark List Accent 4" w:uiPriority="70"/>
+    <w:lsdException w:name="Colorful Shading Accent 4" w:uiPriority="71"/>
+    <w:lsdException w:name="Colorful List Accent 4" w:uiPriority="72"/>
+    <w:lsdException w:name="Colorful Grid Accent 4" w:uiPriority="73"/>
+    <w:lsdException w:name="Light Shading Accent 5" w:uiPriority="60"/>
+    <w:lsdException w:name="Light List Accent 5" w:uiPriority="61"/>
+    <w:lsdException w:name="Light Grid Accent 5" w:uiPriority="62"/>
+    <w:lsdException w:name="Medium Shading 1 Accent 5" w:uiPriority="63"/>
+    <w:lsdException w:name="Medium Shading 2 Accent 5" w:uiPriority="64"/>
+    <w:lsdException w:name="Medium List 1 Accent 5" w:uiPriority="65"/>
+    <w:lsdException w:name="Medium List 2 Accent 5" w:uiPriority="66"/>
+    <w:lsdException w:name="Medium Grid 1 Accent 5" w:uiPriority="67"/>
+    <w:lsdException w:name="Medium Grid 2 Accent 5" w:uiPriority="68"/>
+    <w:lsdException w:name="Medium Grid 3 Accent 5" w:uiPriority="69"/>
+    <w:lsdException w:name="Dark List Accent 5" w:uiPriority="70"/>
+    <w:lsdException w:name="Colorful Shading Accent 5" w:uiPriority="71"/>
+    <w:lsdException w:name="Colorful List Accent 5" w:uiPriority="72"/>
+    <w:lsdException w:name="Colorful Grid Accent 5" w:uiPriority="73"/>
+    <w:lsdException w:name="Light Shading Accent 6" w:uiPriority="60"/>
+    <w:lsdException w:name="Light List Accent 6" w:uiPriority="61"/>
+    <w:lsdException w:name="Light Grid Accent 6" w:uiPriority="62"/>
+    <w:lsdException w:name="Medium Shading 1 Accent 6" w:uiPriority="63"/>
+    <w:lsdException w:name="Medium Shading 2 Accent 6" w:uiPriority="64"/>
+    <w:lsdException w:name="Medium List 1 Accent 6" w:uiPriority="65"/>
+    <w:lsdException w:name="Medium List 2 Accent 6" w:uiPriority="66"/>
+    <w:lsdException w:name="Medium Grid 1 Accent 6" w:uiPriority="67"/>
+    <w:lsdException w:name="Medium Grid 2 Accent 6" w:uiPriority="68"/>
+    <w:lsdException w:name="Medium Grid 3 Accent 6" w:uiPriority="69"/>
+    <w:lsdException w:name="Dark List Accent 6" w:uiPriority="70"/>
+    <w:lsdException w:name="Colorful Shading Accent 6" w:uiPriority="71"/>
+    <w:lsdException w:name="Colorful List Accent 6" w:uiPriority="72"/>
+    <w:lsdException w:name="Colorful Grid Accent 6" w:uiPriority="73"/>
+    <w:lsdException w:name="Subtle Emphasis" w:uiPriority="19" w:qFormat="1"/>
+    <w:lsdException w:name="Intense Emphasis" w:uiPriority="21" w:qFormat="1"/>
+    <w:lsdException w:name="Subtle Reference" w:uiPriority="31" w:qFormat="1"/>
+    <w:lsdException w:name="Intense Reference" w:uiPriority="32" w:qFormat="1"/>
+    <w:lsdException w:name="Book Title" w:uiPriority="33" w:qFormat="1"/>
+    <w:lsdException w:name="Bibliography" w:semiHidden="1" w:uiPriority="37" w:unhideWhenUsed="1"/>
+    <w:lsdException w:name="TOC Heading" w:semiHidden="1" w:uiPriority="39" w:unhideWhenUsed="1" w:qFormat="1"/>
+    <w:lsdException w:name="Plain Table 1" w:uiPriority="41"/>
+    <w:lsdException w:name="Plain Table 2" w:uiPriority="42"/>
+    <w:lsdException w:name="Plain Table 3" w:uiPriority="43"/>
+    <w:lsdException w:name="Plain Table 4" w:uiPriority="44"/>
+    <w:lsdException w:name="Plain Table 5" w:uiPriority="45"/>
+    <w:lsdException w:name="Grid Table Light" w:uiPriority="40"/>
+    <w:lsdException w:name="Grid Table 1 Light" w:uiPriority="46"/>
+    <w:lsdException w:name="Grid Table 2" w:uiPriority="47"/>
+    <w:lsdException w:name="Grid Table 3" w:uiPriority="48"/>
+    <w:lsdException w:name="Grid Table 4" w:uiPriority="49"/>
+    <w:lsdException w:name="Grid Table 5 Dark" w:uiPriority="50"/>
+    <w:lsdException w:name="Grid Table 6 Colorful" w:uiPriority="51"/>
+    <w:lsdException w:name="Grid Table 7 Colorful" w:uiPriority="52"/>
+    <w:lsdException w:name="Grid Table 1 Light Accent 1" w:uiPriority="46"/>
+    <w:lsdException w:name="Grid Table 2 Accent 1" w:uiPriority="47"/>
+    <w:lsdException w:name="Grid Table 3 Accent 1" w:uiPriority="48"/>
+    <w:lsdException w:name="Grid Table 4 Accent 1" w:uiPriority="49"/>
+    <w:lsdException w:name="Grid Table 5 Dark Accent 1" w:uiPriority="50"/>
+    <w:lsdException w:name="Grid Table 6 Colorful Accent 1" w:uiPriority="51"/>
+    <w:lsdException w:name="Grid Table 7 Colorful Accent 1" w:uiPriority="52"/>
+    <w:lsdException w:name="Grid Table 1 Light Accent 2" w:uiPriority="46"/>
+    <w:lsdException w:name="Grid Table 2 Accent 2" w:uiPriority="47"/>
+    <w:lsdException w:name="Grid Table 3 Accent 2" w:uiPriority="48"/>
+    <w:lsdException w:name="Grid Table 4 Accent 2" w:uiPriority="49"/>
+    <w:lsdException w:name="Grid Table 5 Dark Accent 2" w:uiPriority="50"/>
+    <w:lsdException w:name="Grid Table 6 Colorful Accent 2" w:uiPriority="51"/>
+    <w:lsdException w:name="Grid Table 7 Colorful Accent 2" w:uiPriority="52"/>
+    <w:lsdException w:name="Grid Table 1 Light Accent 3" w:uiPriority="46"/>
+    <w:lsdException w:name="Grid Table 2 Accent 3" w:uiPriority="47"/>
+    <w:lsdException w:name="Grid Table 3 Accent 3" w:uiPriority="48"/>
+    <w:lsdException w:name="Grid Table 4 Accent 3" w:uiPriority="49"/>
+    <w:lsdException w:name="Grid Table 5 Dark Accent 3" w:uiPriority="50"/>
+    <w:lsdException w:name="Grid Table 6 Colorful Accent 3" w:uiPriority="51"/>
+    <w:lsdException w:name="Grid Table 7 Colorful Accent 3" w:uiPriority="52"/>
+    <w:lsdException w:name="Grid Table 1 Light Accent 4" w:uiPriority="46"/>
+    <w:lsdException w:name="Grid Table 2 Accent 4" w:uiPriority="47"/>
+    <w:lsdException w:name="Grid Table 3 Accent 4" w:uiPriority="48"/>
+    <w:lsdException w:name="Grid Table 4 Accent 4" w:uiPriority="49"/>
+    <w:lsdException w:name="Grid Table 5 Dark Accent 4" w:uiPriority="50"/>
+    <w:lsdException w:name="Grid Table 6 Colorful Accent 4" w:uiPriority="51"/>
+    <w:lsdException w:name="Grid Table 7 Colorful Accent 4" w:uiPriority="52"/>
+    <w:lsdException w:name="Grid Table 1 Light Accent 5" w:uiPriority="46"/>
+    <w:lsdException w:name="Grid Table 2 Accent 5" w:uiPriority="47"/>
+    <w:lsdException w:name="Grid Table 3 Accent 5" w:uiPriority="48"/>
+    <w:lsdException w:name="Grid Table 4 Accent 5" w:uiPriority="49"/>
+    <w:lsdException w:name="Grid Table 5 Dark Accent 5" w:uiPriority="50"/>
+    <w:lsdException w:name="Grid Table 6 Colorful Accent 5" w:uiPriority="51"/>
+    <w:lsdException w:name="Grid Table 7 Colorful Accent 5" w:uiPriority="52"/>
+    <w:lsdException w:name="Grid Table 1 Light Accent 6" w:uiPriority="46"/>
+    <w:lsdException w:name="Grid Table 2 Accent 6" w:uiPriority="47"/>
+    <w:lsdException w:name="Grid Table 3 Accent 6" w:uiPriority="48"/>
+    <w:lsdException w:name="Grid Table 4 Accent 6" w:uiPriority="49"/>
+    <w:lsdException w:name="Grid Table 5 Dark Accent 6" w:uiPriority="50"/>
+    <w:lsdException w:name="Grid Table 6 Colorful Accent 6" w:uiPriority="51"/>
+    <w:lsdException w:name="Grid Table 7 Colorful Accent 6" w:uiPriority="52"/>
+    <w:lsdException w:name="List Table 1 Light" w:uiPriority="46"/>
+    <w:lsdException w:name="List Table 2" w:uiPriority="47"/>
+    <w:lsdException w:name="List Table 3" w:uiPriority="48"/>
+    <w:lsdException w:name="List Table 4" w:uiPriority="49"/>
+    <w:lsdException w:name="List Table 5 Dark" w:uiPriority="50"/>
+    <w:lsdException w:name="List Table 6 Colorful" w:uiPriority="51"/>
+    <w:lsdException w:name="List Table 7 Colorful" w:uiPriority="52"/>
+    <w:lsdException w:name="List Table 1 Light Accent 1" w:uiPriority="46"/>
+    <w:lsdException w:name="List Table 2 Accent 1" w:uiPriority="47"/>
+    <w:lsdException w:name="List Table 3 Accent 1" w:uiPriority="48"/>
+    <w:lsdException w:name="List Table 4 Accent 1" w:uiPriority="49"/>
+    <w:lsdException w:name="List Table 5 Dark Accent 1" w:uiPriority="50"/>
+    <w:lsdException w:name="List Table 6 Colorful Accent 1" w:uiPriority="51"/>
+    <w:lsdException w:name="List Table 7 Colorful Accent 1" w:uiPriority="52"/>
+    <w:lsdException w:name="List Table 1 Light Accent 2" w:uiPriority="46"/>
+    <w:lsdException w:name="List Table 2 Accent 2" w:uiPriority="47"/>
+    <w:lsdException w:name="List Table 3 Accent 2" w:uiPriority="48"/>
+    <w:lsdException w:name="List Table 4 Accent 2" w:uiPriority="49"/>
+    <w:lsdException w:name="List Table 5 Dark Accent 2" w:uiPriority="50"/>
+    <w:lsdException w:name="List Table 6 Colorful Accent 2" w:uiPriority="51"/>
+    <w:lsdException w:name="List Table 7 Colorful Accent 2" w:uiPriority="52"/>
+    <w:lsdException w:name="List Table 1 Light Accent 3" w:uiPriority="46"/>
+    <w:lsdException w:name="List Table 2 Accent 3" w:uiPriority="47"/>
+    <w:lsdException w:name="List Table 3 Accent 3" w:uiPriority="48"/>
+    <w:lsdException w:name="List Table 4 Accent 3" w:uiPriority="49"/>
+    <w:lsdException w:name="List Table 5 Dark Accent 3" w:uiPriority="50"/>
+    <w:lsdException w:name="List Table 6 Colorful Accent 3" w:uiPriority="51"/>
+    <w:lsdException w:name="List Table 7 Colorful Accent 3" w:uiPriority="52"/>
+    <w:lsdException w:name="List Table 1 Light Accent 4" w:uiPriority="46"/>
+    <w:lsdException w:name="List Table 2 Accent 4" w:uiPriority="47"/>
+    <w:lsdException w:name="List Table 3 Accent 4" w:uiPriority="48"/>
+    <w:lsdException w:name="List Table 4 Accent 4" w:uiPriority="49"/>
+    <w:lsdException w:name="List Table 5 Dark Accent 4" w:uiPriority="50"/>
+    <w:lsdException w:name="List Table 6 Colorful Accent 4" w:uiPriority="51"/>
+    <w:lsdException w:name="List Table 7 Colorful Accent 4" w:uiPriority="52"/>
+    <w:lsdException w:name="List Table 1 Light Accent 5" w:uiPriority="46"/>
+    <w:lsdException w:name="List Table 2 Accent 5" w:uiPriority="47"/>
+    <w:lsdException w:name="List Table 3 Accent 5" w:uiPriority="48"/>
+    <w:lsdException w:name="List Table 4 Accent 5" w:uiPriority="49"/>
+    <w:lsdException w:name="List Table 5 Dark Accent 5" w:uiPriority="50"/>
+    <w:lsdException w:name="List Table 6 Colorful Accent 5" w:uiPriority="51"/>
+    <w:lsdException w:name="List Table 7 Colorful Accent 5" w:uiPriority="52"/>
+    <w:lsdException w:name="List Table 1 Light Accent 6" w:uiPriority="46"/>
+    <w:lsdException w:name="List Table 2 Accent 6" w:uiPriority="47"/>
+    <w:lsdException w:name="List Table 3 Accent 6" w:uiPriority="48"/>
+    <w:lsdException w:name="List Table 4 Accent 6" w:uiPriority="49"/>
+    <w:lsdException w:name="List Table 5 Dark Accent 6" w:uiPriority="50"/>
+    <w:lsdException w:name="List Table 6 Colorful Accent 6" w:uiPriority="51"/>
+    <w:lsdException w:name="List Table 7 Colorful Accent 6" w:uiPriority="52"/>
   </w:latentStyles>
   <w:style w:type="paragraph" w:default="1" w:styleId="Normal">
     <w:name w:val="Normal"/>
@@ -2927,7 +2918,7 @@
   <a:extraClrSchemeLst/>
   <a:extLst>
     <a:ext uri="{05A4C25C-085E-4340-85A3-A5531E510DB2}">
-      <thm15:themeFamily xmlns="" xmlns:thm15="http://schemas.microsoft.com/office/thememl/2012/main" name="Office Theme" id="{62F939B6-93AF-4DB8-9C6B-D6C7DFDC589F}" vid="{4A3C46E8-61CC-4603-A589-7422A47A8E4A}"/>
+      <thm15:themeFamily xmlns:thm15="http://schemas.microsoft.com/office/thememl/2012/main" name="Office Theme" id="{62F939B6-93AF-4DB8-9C6B-D6C7DFDC589F}" vid="{4A3C46E8-61CC-4603-A589-7422A47A8E4A}"/>
     </a:ext>
   </a:extLst>
 </a:theme>

</xml_diff>